<commit_message>
support(Exception): Merge parallel documents (Annass & Xavier)
</commit_message>
<xml_diff>
--- a/supports/source/Exceptions.docx
+++ b/supports/source/Exceptions.docx
@@ -114,6 +114,8 @@
           <w:highlight w:val="white"/>
         </w:rPr>
       </w:pPr>
+      <w:proofErr w:type="spellStart"/>
+      <w:proofErr w:type="gramStart"/>
       <w:r>
         <w:rPr>
           <w:rFonts w:ascii="Cascadia Mono" w:hAnsi="Cascadia Mono" w:cs="Cascadia Mono"/>
@@ -124,6 +126,8 @@
         </w:rPr>
         <w:t>int</w:t>
       </w:r>
+      <w:proofErr w:type="spellEnd"/>
+      <w:proofErr w:type="gramEnd"/>
       <w:r>
         <w:rPr>
           <w:rFonts w:ascii="Cascadia Mono" w:hAnsi="Cascadia Mono" w:cs="Cascadia Mono"/>
@@ -151,6 +155,7 @@
           <w:highlight w:val="white"/>
         </w:rPr>
       </w:pPr>
+      <w:proofErr w:type="spellStart"/>
       <w:r>
         <w:rPr>
           <w:rFonts w:ascii="Cascadia Mono" w:hAnsi="Cascadia Mono" w:cs="Cascadia Mono"/>
@@ -169,7 +174,18 @@
           <w:szCs w:val="19"/>
           <w:highlight w:val="white"/>
         </w:rPr>
-        <w:t>.Write(</w:t>
+        <w:t>.Write</w:t>
+      </w:r>
+      <w:proofErr w:type="spellEnd"/>
+      <w:r>
+        <w:rPr>
+          <w:rFonts w:ascii="Cascadia Mono" w:hAnsi="Cascadia Mono" w:cs="Cascadia Mono"/>
+          <w:color w:val="000000"/>
+          <w:sz w:val="19"/>
+          <w:szCs w:val="19"/>
+          <w:highlight w:val="white"/>
+        </w:rPr>
+        <w:t>(</w:t>
       </w:r>
       <w:r>
         <w:rPr>
@@ -179,7 +195,29 @@
           <w:szCs w:val="19"/>
           <w:highlight w:val="white"/>
         </w:rPr>
-        <w:t>"Valeur de b:"</w:t>
+        <w:t xml:space="preserve">"Valeur de </w:t>
+      </w:r>
+      <w:proofErr w:type="gramStart"/>
+      <w:r>
+        <w:rPr>
+          <w:rFonts w:ascii="Cascadia Mono" w:hAnsi="Cascadia Mono" w:cs="Cascadia Mono"/>
+          <w:color w:val="A31515"/>
+          <w:sz w:val="19"/>
+          <w:szCs w:val="19"/>
+          <w:highlight w:val="white"/>
+        </w:rPr>
+        <w:t>b:</w:t>
+      </w:r>
+      <w:proofErr w:type="gramEnd"/>
+      <w:r>
+        <w:rPr>
+          <w:rFonts w:ascii="Cascadia Mono" w:hAnsi="Cascadia Mono" w:cs="Cascadia Mono"/>
+          <w:color w:val="A31515"/>
+          <w:sz w:val="19"/>
+          <w:szCs w:val="19"/>
+          <w:highlight w:val="white"/>
+        </w:rPr>
+        <w:t>"</w:t>
       </w:r>
       <w:r>
         <w:rPr>
@@ -208,6 +246,8 @@
           <w:highlight w:val="white"/>
         </w:rPr>
       </w:pPr>
+      <w:proofErr w:type="spellStart"/>
+      <w:proofErr w:type="gramStart"/>
       <w:r>
         <w:rPr>
           <w:rFonts w:ascii="Cascadia Mono" w:hAnsi="Cascadia Mono" w:cs="Cascadia Mono"/>
@@ -218,6 +258,8 @@
         </w:rPr>
         <w:t>int</w:t>
       </w:r>
+      <w:proofErr w:type="spellEnd"/>
+      <w:proofErr w:type="gramEnd"/>
       <w:r>
         <w:rPr>
           <w:rFonts w:ascii="Cascadia Mono" w:hAnsi="Cascadia Mono" w:cs="Cascadia Mono"/>
@@ -248,6 +290,7 @@
         </w:rPr>
         <w:t>.ToInt32(</w:t>
       </w:r>
+      <w:proofErr w:type="spellStart"/>
       <w:r>
         <w:rPr>
           <w:rFonts w:ascii="Cascadia Mono" w:hAnsi="Cascadia Mono" w:cs="Cascadia Mono"/>
@@ -266,7 +309,18 @@
           <w:szCs w:val="19"/>
           <w:highlight w:val="white"/>
         </w:rPr>
-        <w:t>.ReadLine());</w:t>
+        <w:t>.ReadLine</w:t>
+      </w:r>
+      <w:proofErr w:type="spellEnd"/>
+      <w:r>
+        <w:rPr>
+          <w:rFonts w:ascii="Cascadia Mono" w:hAnsi="Cascadia Mono" w:cs="Cascadia Mono"/>
+          <w:color w:val="000000"/>
+          <w:sz w:val="19"/>
+          <w:szCs w:val="19"/>
+          <w:highlight w:val="white"/>
+        </w:rPr>
+        <w:t>());</w:t>
       </w:r>
     </w:p>
     <w:p>
@@ -302,6 +356,8 @@
           <w:highlight w:val="white"/>
         </w:rPr>
       </w:pPr>
+      <w:proofErr w:type="spellStart"/>
+      <w:proofErr w:type="gramStart"/>
       <w:r>
         <w:rPr>
           <w:rFonts w:ascii="Cascadia Mono" w:hAnsi="Cascadia Mono" w:cs="Cascadia Mono"/>
@@ -312,15 +368,39 @@
         </w:rPr>
         <w:t>int</w:t>
       </w:r>
-      <w:r>
-        <w:rPr>
-          <w:rFonts w:ascii="Cascadia Mono" w:hAnsi="Cascadia Mono" w:cs="Cascadia Mono"/>
-          <w:color w:val="000000"/>
-          <w:sz w:val="19"/>
-          <w:szCs w:val="19"/>
-          <w:highlight w:val="white"/>
-        </w:rPr>
-        <w:t xml:space="preserve"> res = a / b;</w:t>
+      <w:proofErr w:type="spellEnd"/>
+      <w:proofErr w:type="gramEnd"/>
+      <w:r>
+        <w:rPr>
+          <w:rFonts w:ascii="Cascadia Mono" w:hAnsi="Cascadia Mono" w:cs="Cascadia Mono"/>
+          <w:color w:val="000000"/>
+          <w:sz w:val="19"/>
+          <w:szCs w:val="19"/>
+          <w:highlight w:val="white"/>
+        </w:rPr>
+        <w:t xml:space="preserve"> </w:t>
+      </w:r>
+      <w:proofErr w:type="spellStart"/>
+      <w:r>
+        <w:rPr>
+          <w:rFonts w:ascii="Cascadia Mono" w:hAnsi="Cascadia Mono" w:cs="Cascadia Mono"/>
+          <w:color w:val="000000"/>
+          <w:sz w:val="19"/>
+          <w:szCs w:val="19"/>
+          <w:highlight w:val="white"/>
+        </w:rPr>
+        <w:t>res</w:t>
+      </w:r>
+      <w:proofErr w:type="spellEnd"/>
+      <w:r>
+        <w:rPr>
+          <w:rFonts w:ascii="Cascadia Mono" w:hAnsi="Cascadia Mono" w:cs="Cascadia Mono"/>
+          <w:color w:val="000000"/>
+          <w:sz w:val="19"/>
+          <w:szCs w:val="19"/>
+          <w:highlight w:val="white"/>
+        </w:rPr>
+        <w:t xml:space="preserve"> = a / b;</w:t>
       </w:r>
     </w:p>
     <w:p/>
@@ -338,7 +418,17 @@
         </w:numPr>
       </w:pPr>
       <w:r>
-        <w:t>L’utilisateur introduit une valeur entière comme attendu (p.ex : « 5 »). La conversion fonctionne et la division aussi</w:t>
+        <w:t>L’utilisateur introduit une valeur entière comme attendu (</w:t>
+      </w:r>
+      <w:proofErr w:type="spellStart"/>
+      <w:proofErr w:type="gramStart"/>
+      <w:r>
+        <w:t>p.ex</w:t>
+      </w:r>
+      <w:proofErr w:type="spellEnd"/>
+      <w:proofErr w:type="gramEnd"/>
+      <w:r>
+        <w:t> : « 5 »). La conversion fonctionne et la division aussi</w:t>
       </w:r>
     </w:p>
     <w:p>
@@ -442,6 +532,8 @@
           <w:highlight w:val="white"/>
         </w:rPr>
       </w:pPr>
+      <w:proofErr w:type="spellStart"/>
+      <w:proofErr w:type="gramStart"/>
       <w:r>
         <w:rPr>
           <w:rFonts w:ascii="Cascadia Mono" w:hAnsi="Cascadia Mono" w:cs="Cascadia Mono"/>
@@ -452,6 +544,8 @@
         </w:rPr>
         <w:t>int</w:t>
       </w:r>
+      <w:proofErr w:type="spellEnd"/>
+      <w:proofErr w:type="gramEnd"/>
       <w:r>
         <w:rPr>
           <w:rFonts w:ascii="Cascadia Mono" w:hAnsi="Cascadia Mono" w:cs="Cascadia Mono"/>
@@ -479,6 +573,7 @@
           <w:highlight w:val="white"/>
         </w:rPr>
       </w:pPr>
+      <w:proofErr w:type="spellStart"/>
       <w:r>
         <w:rPr>
           <w:rFonts w:ascii="Cascadia Mono" w:hAnsi="Cascadia Mono" w:cs="Cascadia Mono"/>
@@ -497,7 +592,18 @@
           <w:szCs w:val="19"/>
           <w:highlight w:val="white"/>
         </w:rPr>
-        <w:t>.Write(</w:t>
+        <w:t>.Write</w:t>
+      </w:r>
+      <w:proofErr w:type="spellEnd"/>
+      <w:r>
+        <w:rPr>
+          <w:rFonts w:ascii="Cascadia Mono" w:hAnsi="Cascadia Mono" w:cs="Cascadia Mono"/>
+          <w:color w:val="000000"/>
+          <w:sz w:val="19"/>
+          <w:szCs w:val="19"/>
+          <w:highlight w:val="white"/>
+        </w:rPr>
+        <w:t>(</w:t>
       </w:r>
       <w:r>
         <w:rPr>
@@ -507,7 +613,29 @@
           <w:szCs w:val="19"/>
           <w:highlight w:val="white"/>
         </w:rPr>
-        <w:t>"Valeur de b:"</w:t>
+        <w:t xml:space="preserve">"Valeur de </w:t>
+      </w:r>
+      <w:proofErr w:type="gramStart"/>
+      <w:r>
+        <w:rPr>
+          <w:rFonts w:ascii="Cascadia Mono" w:hAnsi="Cascadia Mono" w:cs="Cascadia Mono"/>
+          <w:color w:val="A31515"/>
+          <w:sz w:val="19"/>
+          <w:szCs w:val="19"/>
+          <w:highlight w:val="white"/>
+        </w:rPr>
+        <w:t>b:</w:t>
+      </w:r>
+      <w:proofErr w:type="gramEnd"/>
+      <w:r>
+        <w:rPr>
+          <w:rFonts w:ascii="Cascadia Mono" w:hAnsi="Cascadia Mono" w:cs="Cascadia Mono"/>
+          <w:color w:val="A31515"/>
+          <w:sz w:val="19"/>
+          <w:szCs w:val="19"/>
+          <w:highlight w:val="white"/>
+        </w:rPr>
+        <w:t>"</w:t>
       </w:r>
       <w:r>
         <w:rPr>
@@ -581,6 +709,7 @@
         </w:rPr>
         <w:t>.ToInt32(</w:t>
       </w:r>
+      <w:proofErr w:type="spellStart"/>
       <w:r>
         <w:rPr>
           <w:rFonts w:ascii="Cascadia Mono" w:hAnsi="Cascadia Mono" w:cs="Cascadia Mono"/>
@@ -601,8 +730,33 @@
           <w:highlight w:val="white"/>
           <w:lang w:val="en-US"/>
         </w:rPr>
-        <w:t>.ReadLine());</w:t>
-      </w:r>
+        <w:t>.ReadLine</w:t>
+      </w:r>
+      <w:proofErr w:type="spellEnd"/>
+      <w:r>
+        <w:rPr>
+          <w:rFonts w:ascii="Cascadia Mono" w:hAnsi="Cascadia Mono" w:cs="Cascadia Mono"/>
+          <w:color w:val="000000"/>
+          <w:sz w:val="19"/>
+          <w:szCs w:val="19"/>
+          <w:highlight w:val="white"/>
+          <w:lang w:val="en-US"/>
+        </w:rPr>
+        <w:t>()</w:t>
+      </w:r>
+      <w:proofErr w:type="gramStart"/>
+      <w:r>
+        <w:rPr>
+          <w:rFonts w:ascii="Cascadia Mono" w:hAnsi="Cascadia Mono" w:cs="Cascadia Mono"/>
+          <w:color w:val="000000"/>
+          <w:sz w:val="19"/>
+          <w:szCs w:val="19"/>
+          <w:highlight w:val="white"/>
+          <w:lang w:val="en-US"/>
+        </w:rPr>
+        <w:t>);</w:t>
+      </w:r>
+      <w:proofErr w:type="gramEnd"/>
     </w:p>
     <w:p>
       <w:pPr>
@@ -659,7 +813,31 @@
           <w:highlight w:val="white"/>
           <w:lang w:val="en-US"/>
         </w:rPr>
-        <w:t xml:space="preserve"> (b != 0)</w:t>
+        <w:t xml:space="preserve"> (</w:t>
+      </w:r>
+      <w:proofErr w:type="gramStart"/>
+      <w:r>
+        <w:rPr>
+          <w:rFonts w:ascii="Cascadia Mono" w:hAnsi="Cascadia Mono" w:cs="Cascadia Mono"/>
+          <w:color w:val="000000"/>
+          <w:sz w:val="19"/>
+          <w:szCs w:val="19"/>
+          <w:highlight w:val="white"/>
+          <w:lang w:val="en-US"/>
+        </w:rPr>
+        <w:t>b !</w:t>
+      </w:r>
+      <w:proofErr w:type="gramEnd"/>
+      <w:r>
+        <w:rPr>
+          <w:rFonts w:ascii="Cascadia Mono" w:hAnsi="Cascadia Mono" w:cs="Cascadia Mono"/>
+          <w:color w:val="000000"/>
+          <w:sz w:val="19"/>
+          <w:szCs w:val="19"/>
+          <w:highlight w:val="white"/>
+          <w:lang w:val="en-US"/>
+        </w:rPr>
+        <w:t>= 0)</w:t>
       </w:r>
     </w:p>
     <w:p>
@@ -739,8 +917,21 @@
           <w:highlight w:val="white"/>
           <w:lang w:val="en-US"/>
         </w:rPr>
-        <w:t xml:space="preserve"> res = a / b;</w:t>
-      </w:r>
+        <w:t xml:space="preserve"> res = a / </w:t>
+      </w:r>
+      <w:proofErr w:type="gramStart"/>
+      <w:r>
+        <w:rPr>
+          <w:rFonts w:ascii="Cascadia Mono" w:hAnsi="Cascadia Mono" w:cs="Cascadia Mono"/>
+          <w:color w:val="000000"/>
+          <w:sz w:val="19"/>
+          <w:szCs w:val="19"/>
+          <w:highlight w:val="white"/>
+          <w:lang w:val="en-US"/>
+        </w:rPr>
+        <w:t>b;</w:t>
+      </w:r>
+      <w:proofErr w:type="gramEnd"/>
     </w:p>
     <w:p>
       <w:pPr>
@@ -856,6 +1047,7 @@
         </w:rPr>
         <w:t xml:space="preserve">    </w:t>
       </w:r>
+      <w:proofErr w:type="spellStart"/>
       <w:r>
         <w:rPr>
           <w:rFonts w:ascii="Cascadia Mono" w:hAnsi="Cascadia Mono" w:cs="Cascadia Mono"/>
@@ -874,7 +1066,18 @@
           <w:szCs w:val="19"/>
           <w:highlight w:val="white"/>
         </w:rPr>
-        <w:t>.WriteLine(</w:t>
+        <w:t>.WriteLine</w:t>
+      </w:r>
+      <w:proofErr w:type="spellEnd"/>
+      <w:r>
+        <w:rPr>
+          <w:rFonts w:ascii="Cascadia Mono" w:hAnsi="Cascadia Mono" w:cs="Cascadia Mono"/>
+          <w:color w:val="000000"/>
+          <w:sz w:val="19"/>
+          <w:szCs w:val="19"/>
+          <w:highlight w:val="white"/>
+        </w:rPr>
+        <w:t>(</w:t>
       </w:r>
       <w:r>
         <w:rPr>
@@ -886,6 +1089,7 @@
         </w:rPr>
         <w:t>"Division par 0 impossible !!!"</w:t>
       </w:r>
+      <w:proofErr w:type="gramStart"/>
       <w:r>
         <w:rPr>
           <w:rFonts w:ascii="Cascadia Mono" w:hAnsi="Cascadia Mono" w:cs="Cascadia Mono"/>
@@ -896,6 +1100,7 @@
         </w:rPr>
         <w:t>);</w:t>
       </w:r>
+      <w:proofErr w:type="gramEnd"/>
     </w:p>
     <w:p>
       <w:pPr>
@@ -927,12 +1132,28 @@
     <w:p/>
     <w:p>
       <w:r>
-        <w:t>Très bien, mais cela ne résoud pas le cas de la conversion !</w:t>
-      </w:r>
-    </w:p>
-    <w:p>
-      <w:r>
-        <w:t xml:space="preserve">Qu’à cela ne tienne ! .NET fournit des outils </w:t>
+        <w:t xml:space="preserve">Très bien, mais cela ne </w:t>
+      </w:r>
+      <w:proofErr w:type="spellStart"/>
+      <w:r>
+        <w:t>résoud</w:t>
+      </w:r>
+      <w:proofErr w:type="spellEnd"/>
+      <w:r>
+        <w:t xml:space="preserve"> pas le cas de la conversion !</w:t>
+      </w:r>
+    </w:p>
+    <w:p>
+      <w:r>
+        <w:t xml:space="preserve">Qu’à cela ne tienne ! </w:t>
+      </w:r>
+      <w:proofErr w:type="gramStart"/>
+      <w:r>
+        <w:t>.NET</w:t>
+      </w:r>
+      <w:proofErr w:type="gramEnd"/>
+      <w:r>
+        <w:t xml:space="preserve"> fournit des outils </w:t>
       </w:r>
       <w:r>
         <w:t>pour tester avant de convertir :</w:t>
@@ -954,6 +1175,8 @@
           <w:highlight w:val="white"/>
         </w:rPr>
       </w:pPr>
+      <w:proofErr w:type="spellStart"/>
+      <w:proofErr w:type="gramStart"/>
       <w:r>
         <w:rPr>
           <w:rFonts w:ascii="Cascadia Mono" w:hAnsi="Cascadia Mono" w:cs="Cascadia Mono"/>
@@ -964,6 +1187,8 @@
         </w:rPr>
         <w:t>int</w:t>
       </w:r>
+      <w:proofErr w:type="spellEnd"/>
+      <w:proofErr w:type="gramEnd"/>
       <w:r>
         <w:rPr>
           <w:rFonts w:ascii="Cascadia Mono" w:hAnsi="Cascadia Mono" w:cs="Cascadia Mono"/>
@@ -991,6 +1216,7 @@
           <w:highlight w:val="white"/>
         </w:rPr>
       </w:pPr>
+      <w:proofErr w:type="spellStart"/>
       <w:r>
         <w:rPr>
           <w:rFonts w:ascii="Cascadia Mono" w:hAnsi="Cascadia Mono" w:cs="Cascadia Mono"/>
@@ -1009,7 +1235,18 @@
           <w:szCs w:val="19"/>
           <w:highlight w:val="white"/>
         </w:rPr>
-        <w:t>.Write(</w:t>
+        <w:t>.Write</w:t>
+      </w:r>
+      <w:proofErr w:type="spellEnd"/>
+      <w:r>
+        <w:rPr>
+          <w:rFonts w:ascii="Cascadia Mono" w:hAnsi="Cascadia Mono" w:cs="Cascadia Mono"/>
+          <w:color w:val="000000"/>
+          <w:sz w:val="19"/>
+          <w:szCs w:val="19"/>
+          <w:highlight w:val="white"/>
+        </w:rPr>
+        <w:t>(</w:t>
       </w:r>
       <w:r>
         <w:rPr>
@@ -1019,7 +1256,29 @@
           <w:szCs w:val="19"/>
           <w:highlight w:val="white"/>
         </w:rPr>
-        <w:t>"Valeur de b:"</w:t>
+        <w:t xml:space="preserve">"Valeur de </w:t>
+      </w:r>
+      <w:proofErr w:type="gramStart"/>
+      <w:r>
+        <w:rPr>
+          <w:rFonts w:ascii="Cascadia Mono" w:hAnsi="Cascadia Mono" w:cs="Cascadia Mono"/>
+          <w:color w:val="A31515"/>
+          <w:sz w:val="19"/>
+          <w:szCs w:val="19"/>
+          <w:highlight w:val="white"/>
+        </w:rPr>
+        <w:t>b:</w:t>
+      </w:r>
+      <w:proofErr w:type="gramEnd"/>
+      <w:r>
+        <w:rPr>
+          <w:rFonts w:ascii="Cascadia Mono" w:hAnsi="Cascadia Mono" w:cs="Cascadia Mono"/>
+          <w:color w:val="A31515"/>
+          <w:sz w:val="19"/>
+          <w:szCs w:val="19"/>
+          <w:highlight w:val="white"/>
+        </w:rPr>
+        <w:t>"</w:t>
       </w:r>
       <w:r>
         <w:rPr>
@@ -1069,8 +1328,21 @@
           <w:highlight w:val="white"/>
           <w:lang w:val="en-US"/>
         </w:rPr>
-        <w:t xml:space="preserve"> b;</w:t>
-      </w:r>
+        <w:t xml:space="preserve"> </w:t>
+      </w:r>
+      <w:proofErr w:type="gramStart"/>
+      <w:r>
+        <w:rPr>
+          <w:rFonts w:ascii="Cascadia Mono" w:hAnsi="Cascadia Mono" w:cs="Cascadia Mono"/>
+          <w:color w:val="000000"/>
+          <w:sz w:val="19"/>
+          <w:szCs w:val="19"/>
+          <w:highlight w:val="white"/>
+          <w:lang w:val="en-US"/>
+        </w:rPr>
+        <w:t>b;</w:t>
+      </w:r>
+      <w:proofErr w:type="gramEnd"/>
     </w:p>
     <w:p>
       <w:pPr>
@@ -1111,6 +1383,7 @@
         </w:rPr>
         <w:t xml:space="preserve"> input = </w:t>
       </w:r>
+      <w:proofErr w:type="spellStart"/>
       <w:r>
         <w:rPr>
           <w:rFonts w:ascii="Cascadia Mono" w:hAnsi="Cascadia Mono" w:cs="Cascadia Mono"/>
@@ -1131,8 +1404,33 @@
           <w:highlight w:val="white"/>
           <w:lang w:val="en-US"/>
         </w:rPr>
-        <w:t>.ReadLine();</w:t>
-      </w:r>
+        <w:t>.ReadLine</w:t>
+      </w:r>
+      <w:proofErr w:type="spellEnd"/>
+      <w:r>
+        <w:rPr>
+          <w:rFonts w:ascii="Cascadia Mono" w:hAnsi="Cascadia Mono" w:cs="Cascadia Mono"/>
+          <w:color w:val="000000"/>
+          <w:sz w:val="19"/>
+          <w:szCs w:val="19"/>
+          <w:highlight w:val="white"/>
+          <w:lang w:val="en-US"/>
+        </w:rPr>
+        <w:t>(</w:t>
+      </w:r>
+      <w:proofErr w:type="gramStart"/>
+      <w:r>
+        <w:rPr>
+          <w:rFonts w:ascii="Cascadia Mono" w:hAnsi="Cascadia Mono" w:cs="Cascadia Mono"/>
+          <w:color w:val="000000"/>
+          <w:sz w:val="19"/>
+          <w:szCs w:val="19"/>
+          <w:highlight w:val="white"/>
+          <w:lang w:val="en-US"/>
+        </w:rPr>
+        <w:t>);</w:t>
+      </w:r>
+      <w:proofErr w:type="gramEnd"/>
     </w:p>
     <w:p>
       <w:pPr>
@@ -1173,6 +1471,8 @@
         </w:rPr>
         <w:t xml:space="preserve"> (</w:t>
       </w:r>
+      <w:proofErr w:type="spellStart"/>
+      <w:proofErr w:type="gramStart"/>
       <w:r>
         <w:rPr>
           <w:rFonts w:ascii="Cascadia Mono" w:hAnsi="Cascadia Mono" w:cs="Cascadia Mono"/>
@@ -1193,7 +1493,20 @@
           <w:highlight w:val="white"/>
           <w:lang w:val="en-US"/>
         </w:rPr>
-        <w:t xml:space="preserve">.TryParse(input, </w:t>
+        <w:t>.TryParse</w:t>
+      </w:r>
+      <w:proofErr w:type="spellEnd"/>
+      <w:proofErr w:type="gramEnd"/>
+      <w:r>
+        <w:rPr>
+          <w:rFonts w:ascii="Cascadia Mono" w:hAnsi="Cascadia Mono" w:cs="Cascadia Mono"/>
+          <w:color w:val="000000"/>
+          <w:sz w:val="19"/>
+          <w:szCs w:val="19"/>
+          <w:highlight w:val="white"/>
+          <w:lang w:val="en-US"/>
+        </w:rPr>
+        <w:t xml:space="preserve">(input, </w:t>
       </w:r>
       <w:r>
         <w:rPr>
@@ -1295,7 +1608,31 @@
           <w:highlight w:val="white"/>
           <w:lang w:val="en-US"/>
         </w:rPr>
-        <w:t xml:space="preserve"> (b != 0)</w:t>
+        <w:t xml:space="preserve"> (</w:t>
+      </w:r>
+      <w:proofErr w:type="gramStart"/>
+      <w:r>
+        <w:rPr>
+          <w:rFonts w:ascii="Cascadia Mono" w:hAnsi="Cascadia Mono" w:cs="Cascadia Mono"/>
+          <w:color w:val="000000"/>
+          <w:sz w:val="19"/>
+          <w:szCs w:val="19"/>
+          <w:highlight w:val="white"/>
+          <w:lang w:val="en-US"/>
+        </w:rPr>
+        <w:t>b !</w:t>
+      </w:r>
+      <w:proofErr w:type="gramEnd"/>
+      <w:r>
+        <w:rPr>
+          <w:rFonts w:ascii="Cascadia Mono" w:hAnsi="Cascadia Mono" w:cs="Cascadia Mono"/>
+          <w:color w:val="000000"/>
+          <w:sz w:val="19"/>
+          <w:szCs w:val="19"/>
+          <w:highlight w:val="white"/>
+          <w:lang w:val="en-US"/>
+        </w:rPr>
+        <w:t>= 0)</w:t>
       </w:r>
     </w:p>
     <w:p>
@@ -1375,8 +1712,21 @@
           <w:highlight w:val="white"/>
           <w:lang w:val="en-US"/>
         </w:rPr>
-        <w:t xml:space="preserve"> res = a / b;</w:t>
-      </w:r>
+        <w:t xml:space="preserve"> res = a / </w:t>
+      </w:r>
+      <w:proofErr w:type="gramStart"/>
+      <w:r>
+        <w:rPr>
+          <w:rFonts w:ascii="Cascadia Mono" w:hAnsi="Cascadia Mono" w:cs="Cascadia Mono"/>
+          <w:color w:val="000000"/>
+          <w:sz w:val="19"/>
+          <w:szCs w:val="19"/>
+          <w:highlight w:val="white"/>
+          <w:lang w:val="en-US"/>
+        </w:rPr>
+        <w:t>b;</w:t>
+      </w:r>
+      <w:proofErr w:type="gramEnd"/>
     </w:p>
     <w:p>
       <w:pPr>
@@ -1392,6 +1742,7 @@
           <w:sz w:val="19"/>
           <w:szCs w:val="19"/>
           <w:highlight w:val="white"/>
+          <w:lang w:val="en-US"/>
         </w:rPr>
       </w:pPr>
       <w:r>
@@ -1412,6 +1763,7 @@
           <w:sz w:val="19"/>
           <w:szCs w:val="19"/>
           <w:highlight w:val="white"/>
+          <w:lang w:val="en-US"/>
         </w:rPr>
         <w:t>}</w:t>
       </w:r>
@@ -1439,9 +1791,12 @@
           <w:sz w:val="19"/>
           <w:szCs w:val="19"/>
           <w:highlight w:val="white"/>
+          <w:lang w:val="en-US"/>
         </w:rPr>
         <w:t xml:space="preserve">    </w:t>
       </w:r>
+      <w:proofErr w:type="spellStart"/>
+      <w:proofErr w:type="gramStart"/>
       <w:r>
         <w:rPr>
           <w:rFonts w:ascii="Cascadia Mono" w:hAnsi="Cascadia Mono" w:cs="Cascadia Mono"/>
@@ -1452,6 +1807,8 @@
         </w:rPr>
         <w:t>else</w:t>
       </w:r>
+      <w:proofErr w:type="spellEnd"/>
+      <w:proofErr w:type="gramEnd"/>
     </w:p>
     <w:p>
       <w:pPr>
@@ -1506,6 +1863,7 @@
         </w:rPr>
         <w:t xml:space="preserve">        </w:t>
       </w:r>
+      <w:proofErr w:type="spellStart"/>
       <w:r>
         <w:rPr>
           <w:rFonts w:ascii="Cascadia Mono" w:hAnsi="Cascadia Mono" w:cs="Cascadia Mono"/>
@@ -1524,7 +1882,18 @@
           <w:szCs w:val="19"/>
           <w:highlight w:val="white"/>
         </w:rPr>
-        <w:t>.WriteLine(</w:t>
+        <w:t>.WriteLine</w:t>
+      </w:r>
+      <w:proofErr w:type="spellEnd"/>
+      <w:r>
+        <w:rPr>
+          <w:rFonts w:ascii="Cascadia Mono" w:hAnsi="Cascadia Mono" w:cs="Cascadia Mono"/>
+          <w:color w:val="000000"/>
+          <w:sz w:val="19"/>
+          <w:szCs w:val="19"/>
+          <w:highlight w:val="white"/>
+        </w:rPr>
+        <w:t>(</w:t>
       </w:r>
       <w:r>
         <w:rPr>
@@ -1536,6 +1905,7 @@
         </w:rPr>
         <w:t>"Division par 0 impossible !!!"</w:t>
       </w:r>
+      <w:proofErr w:type="gramStart"/>
       <w:r>
         <w:rPr>
           <w:rFonts w:ascii="Cascadia Mono" w:hAnsi="Cascadia Mono" w:cs="Cascadia Mono"/>
@@ -1546,6 +1916,7 @@
         </w:rPr>
         <w:t>);</w:t>
       </w:r>
+      <w:proofErr w:type="gramEnd"/>
     </w:p>
     <w:p>
       <w:pPr>
@@ -1617,6 +1988,8 @@
           <w:highlight w:val="white"/>
         </w:rPr>
       </w:pPr>
+      <w:proofErr w:type="spellStart"/>
+      <w:proofErr w:type="gramStart"/>
       <w:r>
         <w:rPr>
           <w:rFonts w:ascii="Cascadia Mono" w:hAnsi="Cascadia Mono" w:cs="Cascadia Mono"/>
@@ -1627,6 +2000,8 @@
         </w:rPr>
         <w:t>else</w:t>
       </w:r>
+      <w:proofErr w:type="spellEnd"/>
+      <w:proofErr w:type="gramEnd"/>
     </w:p>
     <w:p>
       <w:pPr>
@@ -1681,6 +2056,7 @@
         </w:rPr>
         <w:t xml:space="preserve">    </w:t>
       </w:r>
+      <w:proofErr w:type="spellStart"/>
       <w:r>
         <w:rPr>
           <w:rFonts w:ascii="Cascadia Mono" w:hAnsi="Cascadia Mono" w:cs="Cascadia Mono"/>
@@ -1699,7 +2075,18 @@
           <w:szCs w:val="19"/>
           <w:highlight w:val="white"/>
         </w:rPr>
-        <w:t>.WriteLine(</w:t>
+        <w:t>.WriteLine</w:t>
+      </w:r>
+      <w:proofErr w:type="spellEnd"/>
+      <w:r>
+        <w:rPr>
+          <w:rFonts w:ascii="Cascadia Mono" w:hAnsi="Cascadia Mono" w:cs="Cascadia Mono"/>
+          <w:color w:val="000000"/>
+          <w:sz w:val="19"/>
+          <w:szCs w:val="19"/>
+          <w:highlight w:val="white"/>
+        </w:rPr>
+        <w:t>(</w:t>
       </w:r>
       <w:r>
         <w:rPr>
@@ -1711,6 +2098,7 @@
         </w:rPr>
         <w:t>"Valeur incorrecte"</w:t>
       </w:r>
+      <w:proofErr w:type="gramStart"/>
       <w:r>
         <w:rPr>
           <w:rFonts w:ascii="Cascadia Mono" w:hAnsi="Cascadia Mono" w:cs="Cascadia Mono"/>
@@ -1721,6 +2109,7 @@
         </w:rPr>
         <w:t>);</w:t>
       </w:r>
+      <w:proofErr w:type="gramEnd"/>
     </w:p>
     <w:p>
       <w:pPr>
@@ -1790,7 +2179,15 @@
     </w:p>
     <w:p>
       <w:r>
-        <w:t>Une exception se gère au moyen de la structure dite « try/catch », qui comporte trois blocs :</w:t>
+        <w:t>Une exception se gère au moyen de la structure dite « </w:t>
+      </w:r>
+      <w:proofErr w:type="spellStart"/>
+      <w:r>
+        <w:t>try</w:t>
+      </w:r>
+      <w:proofErr w:type="spellEnd"/>
+      <w:r>
+        <w:t>/catch », qui comporte trois blocs :</w:t>
       </w:r>
     </w:p>
     <w:p>
@@ -1811,9 +2208,11 @@
       <w:r>
         <w:t xml:space="preserve"> : Le bloc </w:t>
       </w:r>
+      <w:proofErr w:type="spellStart"/>
       <w:r>
         <w:t>try</w:t>
       </w:r>
+      <w:proofErr w:type="spellEnd"/>
       <w:r>
         <w:t xml:space="preserve"> contient le code </w:t>
       </w:r>
@@ -1866,6 +2265,7 @@
           <w:numId w:val="12"/>
         </w:numPr>
       </w:pPr>
+      <w:proofErr w:type="spellStart"/>
       <w:r>
         <w:rPr>
           <w:b/>
@@ -1873,6 +2273,7 @@
         </w:rPr>
         <w:t>Finally</w:t>
       </w:r>
+      <w:proofErr w:type="spellEnd"/>
       <w:r>
         <w:t xml:space="preserve"> : Ce bloc </w:t>
       </w:r>
@@ -1904,6 +2305,8 @@
           <w:highlight w:val="white"/>
         </w:rPr>
       </w:pPr>
+      <w:proofErr w:type="spellStart"/>
+      <w:proofErr w:type="gramStart"/>
       <w:r>
         <w:rPr>
           <w:rFonts w:ascii="Cascadia Mono" w:hAnsi="Cascadia Mono" w:cs="Cascadia Mono"/>
@@ -1914,6 +2317,8 @@
         </w:rPr>
         <w:t>int</w:t>
       </w:r>
+      <w:proofErr w:type="spellEnd"/>
+      <w:proofErr w:type="gramEnd"/>
       <w:r>
         <w:rPr>
           <w:rFonts w:ascii="Cascadia Mono" w:hAnsi="Cascadia Mono" w:cs="Cascadia Mono"/>
@@ -1941,6 +2346,7 @@
           <w:highlight w:val="white"/>
         </w:rPr>
       </w:pPr>
+      <w:proofErr w:type="spellStart"/>
       <w:r>
         <w:rPr>
           <w:rFonts w:ascii="Cascadia Mono" w:hAnsi="Cascadia Mono" w:cs="Cascadia Mono"/>
@@ -1959,7 +2365,18 @@
           <w:szCs w:val="19"/>
           <w:highlight w:val="white"/>
         </w:rPr>
-        <w:t>.Write(</w:t>
+        <w:t>.Write</w:t>
+      </w:r>
+      <w:proofErr w:type="spellEnd"/>
+      <w:r>
+        <w:rPr>
+          <w:rFonts w:ascii="Cascadia Mono" w:hAnsi="Cascadia Mono" w:cs="Cascadia Mono"/>
+          <w:color w:val="000000"/>
+          <w:sz w:val="19"/>
+          <w:szCs w:val="19"/>
+          <w:highlight w:val="white"/>
+        </w:rPr>
+        <w:t>(</w:t>
       </w:r>
       <w:r>
         <w:rPr>
@@ -1969,7 +2386,29 @@
           <w:szCs w:val="19"/>
           <w:highlight w:val="white"/>
         </w:rPr>
-        <w:t>"Valeur de b:"</w:t>
+        <w:t xml:space="preserve">"Valeur de </w:t>
+      </w:r>
+      <w:proofErr w:type="gramStart"/>
+      <w:r>
+        <w:rPr>
+          <w:rFonts w:ascii="Cascadia Mono" w:hAnsi="Cascadia Mono" w:cs="Cascadia Mono"/>
+          <w:color w:val="A31515"/>
+          <w:sz w:val="19"/>
+          <w:szCs w:val="19"/>
+          <w:highlight w:val="white"/>
+        </w:rPr>
+        <w:t>b:</w:t>
+      </w:r>
+      <w:proofErr w:type="gramEnd"/>
+      <w:r>
+        <w:rPr>
+          <w:rFonts w:ascii="Cascadia Mono" w:hAnsi="Cascadia Mono" w:cs="Cascadia Mono"/>
+          <w:color w:val="A31515"/>
+          <w:sz w:val="19"/>
+          <w:szCs w:val="19"/>
+          <w:highlight w:val="white"/>
+        </w:rPr>
+        <w:t>"</w:t>
       </w:r>
       <w:r>
         <w:rPr>
@@ -1996,7 +2435,6 @@
           <w:sz w:val="19"/>
           <w:szCs w:val="19"/>
           <w:highlight w:val="white"/>
-          <w:lang w:val="en-US"/>
         </w:rPr>
       </w:pPr>
       <w:r>
@@ -2006,7 +2444,6 @@
           <w:sz w:val="19"/>
           <w:szCs w:val="19"/>
           <w:highlight w:val="white"/>
-          <w:lang w:val="en-US"/>
         </w:rPr>
         <w:t>int</w:t>
       </w:r>
@@ -2017,7 +2454,6 @@
           <w:sz w:val="19"/>
           <w:szCs w:val="19"/>
           <w:highlight w:val="white"/>
-          <w:lang w:val="en-US"/>
         </w:rPr>
         <w:t xml:space="preserve"> b;</w:t>
       </w:r>
@@ -2036,7 +2472,6 @@
           <w:sz w:val="19"/>
           <w:szCs w:val="19"/>
           <w:highlight w:val="white"/>
-          <w:lang w:val="en-US"/>
         </w:rPr>
       </w:pPr>
     </w:p>
@@ -2054,7 +2489,6 @@
           <w:sz w:val="19"/>
           <w:szCs w:val="19"/>
           <w:highlight w:val="white"/>
-          <w:lang w:val="en-US"/>
         </w:rPr>
       </w:pPr>
       <w:r>
@@ -2064,7 +2498,6 @@
           <w:sz w:val="19"/>
           <w:szCs w:val="19"/>
           <w:highlight w:val="white"/>
-          <w:lang w:val="en-US"/>
         </w:rPr>
         <w:t>try</w:t>
       </w:r>
@@ -2075,7 +2508,6 @@
           <w:sz w:val="19"/>
           <w:szCs w:val="19"/>
           <w:highlight w:val="white"/>
-          <w:lang w:val="en-US"/>
         </w:rPr>
         <w:t xml:space="preserve"> </w:t>
       </w:r>
@@ -2086,7 +2518,6 @@
           <w:sz w:val="19"/>
           <w:szCs w:val="19"/>
           <w:highlight w:val="white"/>
-          <w:lang w:val="en-US"/>
         </w:rPr>
         <w:t>// code optimiste</w:t>
       </w:r>
@@ -2105,17 +2536,15 @@
           <w:sz w:val="19"/>
           <w:szCs w:val="19"/>
           <w:highlight w:val="white"/>
-          <w:lang w:val="en-US"/>
-        </w:rPr>
-      </w:pPr>
-      <w:r>
-        <w:rPr>
-          <w:rFonts w:ascii="Cascadia Mono" w:hAnsi="Cascadia Mono" w:cs="Cascadia Mono"/>
-          <w:color w:val="000000"/>
-          <w:sz w:val="19"/>
-          <w:szCs w:val="19"/>
-          <w:highlight w:val="white"/>
-          <w:lang w:val="en-US"/>
+        </w:rPr>
+      </w:pPr>
+      <w:r>
+        <w:rPr>
+          <w:rFonts w:ascii="Cascadia Mono" w:hAnsi="Cascadia Mono" w:cs="Cascadia Mono"/>
+          <w:color w:val="000000"/>
+          <w:sz w:val="19"/>
+          <w:szCs w:val="19"/>
+          <w:highlight w:val="white"/>
         </w:rPr>
         <w:t>{</w:t>
       </w:r>
@@ -2134,17 +2563,15 @@
           <w:sz w:val="19"/>
           <w:szCs w:val="19"/>
           <w:highlight w:val="white"/>
-          <w:lang w:val="en-US"/>
-        </w:rPr>
-      </w:pPr>
-      <w:r>
-        <w:rPr>
-          <w:rFonts w:ascii="Cascadia Mono" w:hAnsi="Cascadia Mono" w:cs="Cascadia Mono"/>
-          <w:color w:val="000000"/>
-          <w:sz w:val="19"/>
-          <w:szCs w:val="19"/>
-          <w:highlight w:val="white"/>
-          <w:lang w:val="en-US"/>
+        </w:rPr>
+      </w:pPr>
+      <w:r>
+        <w:rPr>
+          <w:rFonts w:ascii="Cascadia Mono" w:hAnsi="Cascadia Mono" w:cs="Cascadia Mono"/>
+          <w:color w:val="000000"/>
+          <w:sz w:val="19"/>
+          <w:szCs w:val="19"/>
+          <w:highlight w:val="white"/>
         </w:rPr>
         <w:t xml:space="preserve">    </w:t>
       </w:r>
@@ -2155,7 +2582,6 @@
           <w:sz w:val="19"/>
           <w:szCs w:val="19"/>
           <w:highlight w:val="white"/>
-          <w:lang w:val="en-US"/>
         </w:rPr>
         <w:t>string</w:t>
       </w:r>
@@ -2166,7 +2592,6 @@
           <w:sz w:val="19"/>
           <w:szCs w:val="19"/>
           <w:highlight w:val="white"/>
-          <w:lang w:val="en-US"/>
         </w:rPr>
         <w:t xml:space="preserve"> input = </w:t>
       </w:r>
@@ -2177,7 +2602,6 @@
           <w:sz w:val="19"/>
           <w:szCs w:val="19"/>
           <w:highlight w:val="white"/>
-          <w:lang w:val="en-US"/>
         </w:rPr>
         <w:t>Console</w:t>
       </w:r>
@@ -2188,7 +2612,6 @@
           <w:sz w:val="19"/>
           <w:szCs w:val="19"/>
           <w:highlight w:val="white"/>
-          <w:lang w:val="en-US"/>
         </w:rPr>
         <w:t>.ReadLine();</w:t>
       </w:r>
@@ -2207,17 +2630,15 @@
           <w:sz w:val="19"/>
           <w:szCs w:val="19"/>
           <w:highlight w:val="white"/>
-          <w:lang w:val="en-US"/>
-        </w:rPr>
-      </w:pPr>
-      <w:r>
-        <w:rPr>
-          <w:rFonts w:ascii="Cascadia Mono" w:hAnsi="Cascadia Mono" w:cs="Cascadia Mono"/>
-          <w:color w:val="000000"/>
-          <w:sz w:val="19"/>
-          <w:szCs w:val="19"/>
-          <w:highlight w:val="white"/>
-          <w:lang w:val="en-US"/>
+        </w:rPr>
+      </w:pPr>
+      <w:r>
+        <w:rPr>
+          <w:rFonts w:ascii="Cascadia Mono" w:hAnsi="Cascadia Mono" w:cs="Cascadia Mono"/>
+          <w:color w:val="000000"/>
+          <w:sz w:val="19"/>
+          <w:szCs w:val="19"/>
+          <w:highlight w:val="white"/>
         </w:rPr>
         <w:t xml:space="preserve">    </w:t>
       </w:r>
@@ -2245,7 +2666,6 @@
           <w:sz w:val="19"/>
           <w:szCs w:val="19"/>
           <w:highlight w:val="white"/>
-          <w:lang w:val="en-US"/>
         </w:rPr>
         <w:t xml:space="preserve">    </w:t>
       </w:r>
@@ -2286,16 +2706,29 @@
         </w:rPr>
         <w:t xml:space="preserve">    </w:t>
       </w:r>
-      <w:r>
-        <w:rPr>
-          <w:rFonts w:ascii="Cascadia Mono" w:hAnsi="Cascadia Mono" w:cs="Cascadia Mono"/>
-          <w:color w:val="000000"/>
-          <w:sz w:val="19"/>
-          <w:szCs w:val="19"/>
-          <w:highlight w:val="white"/>
-        </w:rPr>
-        <w:t xml:space="preserve">b = </w:t>
-      </w:r>
+      <w:proofErr w:type="gramStart"/>
+      <w:r>
+        <w:rPr>
+          <w:rFonts w:ascii="Cascadia Mono" w:hAnsi="Cascadia Mono" w:cs="Cascadia Mono"/>
+          <w:color w:val="000000"/>
+          <w:sz w:val="19"/>
+          <w:szCs w:val="19"/>
+          <w:highlight w:val="white"/>
+        </w:rPr>
+        <w:t>b</w:t>
+      </w:r>
+      <w:proofErr w:type="gramEnd"/>
+      <w:r>
+        <w:rPr>
+          <w:rFonts w:ascii="Cascadia Mono" w:hAnsi="Cascadia Mono" w:cs="Cascadia Mono"/>
+          <w:color w:val="000000"/>
+          <w:sz w:val="19"/>
+          <w:szCs w:val="19"/>
+          <w:highlight w:val="white"/>
+        </w:rPr>
+        <w:t xml:space="preserve"> = </w:t>
+      </w:r>
+      <w:proofErr w:type="spellStart"/>
       <w:r>
         <w:rPr>
           <w:rFonts w:ascii="Cascadia Mono" w:hAnsi="Cascadia Mono" w:cs="Cascadia Mono"/>
@@ -2314,7 +2747,18 @@
           <w:szCs w:val="19"/>
           <w:highlight w:val="white"/>
         </w:rPr>
-        <w:t>.Parse(input</w:t>
+        <w:t>.Parse</w:t>
+      </w:r>
+      <w:proofErr w:type="spellEnd"/>
+      <w:r>
+        <w:rPr>
+          <w:rFonts w:ascii="Cascadia Mono" w:hAnsi="Cascadia Mono" w:cs="Cascadia Mono"/>
+          <w:color w:val="000000"/>
+          <w:sz w:val="19"/>
+          <w:szCs w:val="19"/>
+          <w:highlight w:val="white"/>
+        </w:rPr>
+        <w:t>(input</w:t>
       </w:r>
       <w:r>
         <w:rPr>
@@ -2407,6 +2851,8 @@
         </w:rPr>
         <w:t xml:space="preserve">    </w:t>
       </w:r>
+      <w:proofErr w:type="spellStart"/>
+      <w:proofErr w:type="gramStart"/>
       <w:r>
         <w:rPr>
           <w:rFonts w:ascii="Cascadia Mono" w:hAnsi="Cascadia Mono" w:cs="Cascadia Mono"/>
@@ -2417,15 +2863,39 @@
         </w:rPr>
         <w:t>int</w:t>
       </w:r>
-      <w:r>
-        <w:rPr>
-          <w:rFonts w:ascii="Cascadia Mono" w:hAnsi="Cascadia Mono" w:cs="Cascadia Mono"/>
-          <w:color w:val="000000"/>
-          <w:sz w:val="19"/>
-          <w:szCs w:val="19"/>
-          <w:highlight w:val="white"/>
-        </w:rPr>
-        <w:t xml:space="preserve"> res = a / b;</w:t>
+      <w:proofErr w:type="spellEnd"/>
+      <w:proofErr w:type="gramEnd"/>
+      <w:r>
+        <w:rPr>
+          <w:rFonts w:ascii="Cascadia Mono" w:hAnsi="Cascadia Mono" w:cs="Cascadia Mono"/>
+          <w:color w:val="000000"/>
+          <w:sz w:val="19"/>
+          <w:szCs w:val="19"/>
+          <w:highlight w:val="white"/>
+        </w:rPr>
+        <w:t xml:space="preserve"> </w:t>
+      </w:r>
+      <w:proofErr w:type="spellStart"/>
+      <w:r>
+        <w:rPr>
+          <w:rFonts w:ascii="Cascadia Mono" w:hAnsi="Cascadia Mono" w:cs="Cascadia Mono"/>
+          <w:color w:val="000000"/>
+          <w:sz w:val="19"/>
+          <w:szCs w:val="19"/>
+          <w:highlight w:val="white"/>
+        </w:rPr>
+        <w:t>res</w:t>
+      </w:r>
+      <w:proofErr w:type="spellEnd"/>
+      <w:r>
+        <w:rPr>
+          <w:rFonts w:ascii="Cascadia Mono" w:hAnsi="Cascadia Mono" w:cs="Cascadia Mono"/>
+          <w:color w:val="000000"/>
+          <w:sz w:val="19"/>
+          <w:szCs w:val="19"/>
+          <w:highlight w:val="white"/>
+        </w:rPr>
+        <w:t xml:space="preserve"> = a / b;</w:t>
       </w:r>
     </w:p>
     <w:p>
@@ -2471,6 +2941,7 @@
           <w:highlight w:val="white"/>
         </w:rPr>
       </w:pPr>
+      <w:proofErr w:type="gramStart"/>
       <w:r>
         <w:rPr>
           <w:rFonts w:ascii="Cascadia Mono" w:hAnsi="Cascadia Mono" w:cs="Cascadia Mono"/>
@@ -2481,6 +2952,7 @@
         </w:rPr>
         <w:t>catch</w:t>
       </w:r>
+      <w:proofErr w:type="gramEnd"/>
       <w:r>
         <w:rPr>
           <w:rFonts w:ascii="Cascadia Mono" w:hAnsi="Cascadia Mono" w:cs="Cascadia Mono"/>
@@ -2565,6 +3037,7 @@
         </w:rPr>
         <w:t xml:space="preserve">    </w:t>
       </w:r>
+      <w:proofErr w:type="spellStart"/>
       <w:r>
         <w:rPr>
           <w:rFonts w:ascii="Cascadia Mono" w:hAnsi="Cascadia Mono" w:cs="Cascadia Mono"/>
@@ -2583,7 +3056,18 @@
           <w:szCs w:val="19"/>
           <w:highlight w:val="white"/>
         </w:rPr>
-        <w:t>.WriteLine(</w:t>
+        <w:t>.WriteLine</w:t>
+      </w:r>
+      <w:proofErr w:type="spellEnd"/>
+      <w:r>
+        <w:rPr>
+          <w:rFonts w:ascii="Cascadia Mono" w:hAnsi="Cascadia Mono" w:cs="Cascadia Mono"/>
+          <w:color w:val="000000"/>
+          <w:sz w:val="19"/>
+          <w:szCs w:val="19"/>
+          <w:highlight w:val="white"/>
+        </w:rPr>
+        <w:t>(</w:t>
       </w:r>
       <w:r>
         <w:rPr>
@@ -2593,17 +3077,61 @@
           <w:szCs w:val="19"/>
           <w:highlight w:val="white"/>
         </w:rPr>
-        <w:t xml:space="preserve">$"Une erreur est survenue: </w:t>
-      </w:r>
-      <w:r>
-        <w:rPr>
-          <w:rFonts w:ascii="Cascadia Mono" w:hAnsi="Cascadia Mono" w:cs="Cascadia Mono"/>
-          <w:color w:val="000000"/>
-          <w:sz w:val="19"/>
-          <w:szCs w:val="19"/>
-          <w:highlight w:val="white"/>
-        </w:rPr>
-        <w:t>{e.Message}</w:t>
+        <w:t xml:space="preserve">$"Une erreur est </w:t>
+      </w:r>
+      <w:proofErr w:type="gramStart"/>
+      <w:r>
+        <w:rPr>
+          <w:rFonts w:ascii="Cascadia Mono" w:hAnsi="Cascadia Mono" w:cs="Cascadia Mono"/>
+          <w:color w:val="A31515"/>
+          <w:sz w:val="19"/>
+          <w:szCs w:val="19"/>
+          <w:highlight w:val="white"/>
+        </w:rPr>
+        <w:t>survenue:</w:t>
+      </w:r>
+      <w:proofErr w:type="gramEnd"/>
+      <w:r>
+        <w:rPr>
+          <w:rFonts w:ascii="Cascadia Mono" w:hAnsi="Cascadia Mono" w:cs="Cascadia Mono"/>
+          <w:color w:val="A31515"/>
+          <w:sz w:val="19"/>
+          <w:szCs w:val="19"/>
+          <w:highlight w:val="white"/>
+        </w:rPr>
+        <w:t xml:space="preserve"> </w:t>
+      </w:r>
+      <w:r>
+        <w:rPr>
+          <w:rFonts w:ascii="Cascadia Mono" w:hAnsi="Cascadia Mono" w:cs="Cascadia Mono"/>
+          <w:color w:val="000000"/>
+          <w:sz w:val="19"/>
+          <w:szCs w:val="19"/>
+          <w:highlight w:val="white"/>
+        </w:rPr>
+        <w:t>{</w:t>
+      </w:r>
+      <w:proofErr w:type="spellStart"/>
+      <w:r>
+        <w:rPr>
+          <w:rFonts w:ascii="Cascadia Mono" w:hAnsi="Cascadia Mono" w:cs="Cascadia Mono"/>
+          <w:color w:val="000000"/>
+          <w:sz w:val="19"/>
+          <w:szCs w:val="19"/>
+          <w:highlight w:val="white"/>
+        </w:rPr>
+        <w:t>e.Message</w:t>
+      </w:r>
+      <w:proofErr w:type="spellEnd"/>
+      <w:r>
+        <w:rPr>
+          <w:rFonts w:ascii="Cascadia Mono" w:hAnsi="Cascadia Mono" w:cs="Cascadia Mono"/>
+          <w:color w:val="000000"/>
+          <w:sz w:val="19"/>
+          <w:szCs w:val="19"/>
+          <w:highlight w:val="white"/>
+        </w:rPr>
+        <w:t>}</w:t>
       </w:r>
       <w:r>
         <w:rPr>
@@ -2658,12 +3186,14 @@
       <w:r>
         <w:t>Résultats </w:t>
       </w:r>
+      <w:proofErr w:type="gramStart"/>
       <w:r>
         <w:t>d’exécution</w:t>
       </w:r>
       <w:r>
         <w:t>:</w:t>
       </w:r>
+      <w:proofErr w:type="gramEnd"/>
     </w:p>
     <w:p>
       <w:r>
@@ -2771,6 +3301,8 @@
           <w:highlight w:val="white"/>
         </w:rPr>
       </w:pPr>
+      <w:proofErr w:type="spellStart"/>
+      <w:proofErr w:type="gramStart"/>
       <w:r>
         <w:rPr>
           <w:rFonts w:ascii="Cascadia Mono" w:hAnsi="Cascadia Mono" w:cs="Cascadia Mono"/>
@@ -2782,6 +3314,8 @@
         <w:lastRenderedPageBreak/>
         <w:t>int</w:t>
       </w:r>
+      <w:proofErr w:type="spellEnd"/>
+      <w:proofErr w:type="gramEnd"/>
       <w:r>
         <w:rPr>
           <w:rFonts w:ascii="Cascadia Mono" w:hAnsi="Cascadia Mono" w:cs="Cascadia Mono"/>
@@ -2809,6 +3343,7 @@
           <w:highlight w:val="white"/>
         </w:rPr>
       </w:pPr>
+      <w:proofErr w:type="spellStart"/>
       <w:r>
         <w:rPr>
           <w:rFonts w:ascii="Cascadia Mono" w:hAnsi="Cascadia Mono" w:cs="Cascadia Mono"/>
@@ -2827,7 +3362,18 @@
           <w:szCs w:val="19"/>
           <w:highlight w:val="white"/>
         </w:rPr>
-        <w:t>.Write(</w:t>
+        <w:t>.Write</w:t>
+      </w:r>
+      <w:proofErr w:type="spellEnd"/>
+      <w:r>
+        <w:rPr>
+          <w:rFonts w:ascii="Cascadia Mono" w:hAnsi="Cascadia Mono" w:cs="Cascadia Mono"/>
+          <w:color w:val="000000"/>
+          <w:sz w:val="19"/>
+          <w:szCs w:val="19"/>
+          <w:highlight w:val="white"/>
+        </w:rPr>
+        <w:t>(</w:t>
       </w:r>
       <w:r>
         <w:rPr>
@@ -2837,7 +3383,29 @@
           <w:szCs w:val="19"/>
           <w:highlight w:val="white"/>
         </w:rPr>
-        <w:t>"Valeur de b:"</w:t>
+        <w:t xml:space="preserve">"Valeur de </w:t>
+      </w:r>
+      <w:proofErr w:type="gramStart"/>
+      <w:r>
+        <w:rPr>
+          <w:rFonts w:ascii="Cascadia Mono" w:hAnsi="Cascadia Mono" w:cs="Cascadia Mono"/>
+          <w:color w:val="A31515"/>
+          <w:sz w:val="19"/>
+          <w:szCs w:val="19"/>
+          <w:highlight w:val="white"/>
+        </w:rPr>
+        <w:t>b:</w:t>
+      </w:r>
+      <w:proofErr w:type="gramEnd"/>
+      <w:r>
+        <w:rPr>
+          <w:rFonts w:ascii="Cascadia Mono" w:hAnsi="Cascadia Mono" w:cs="Cascadia Mono"/>
+          <w:color w:val="A31515"/>
+          <w:sz w:val="19"/>
+          <w:szCs w:val="19"/>
+          <w:highlight w:val="white"/>
+        </w:rPr>
+        <w:t>"</w:t>
       </w:r>
       <w:r>
         <w:rPr>
@@ -2887,8 +3455,21 @@
           <w:highlight w:val="white"/>
           <w:lang w:val="en-US"/>
         </w:rPr>
-        <w:t xml:space="preserve"> b;</w:t>
-      </w:r>
+        <w:t xml:space="preserve"> </w:t>
+      </w:r>
+      <w:proofErr w:type="gramStart"/>
+      <w:r>
+        <w:rPr>
+          <w:rFonts w:ascii="Cascadia Mono" w:hAnsi="Cascadia Mono" w:cs="Cascadia Mono"/>
+          <w:color w:val="000000"/>
+          <w:sz w:val="19"/>
+          <w:szCs w:val="19"/>
+          <w:highlight w:val="white"/>
+          <w:lang w:val="en-US"/>
+        </w:rPr>
+        <w:t>b;</w:t>
+      </w:r>
+      <w:proofErr w:type="gramEnd"/>
     </w:p>
     <w:p>
       <w:pPr>
@@ -2956,8 +3537,23 @@
           <w:highlight w:val="white"/>
           <w:lang w:val="en-US"/>
         </w:rPr>
-        <w:t>// code optimiste</w:t>
-      </w:r>
+        <w:t xml:space="preserve">// code </w:t>
+      </w:r>
+      <w:proofErr w:type="spellStart"/>
+      <w:proofErr w:type="gramStart"/>
+      <w:r>
+        <w:rPr>
+          <w:rFonts w:ascii="Cascadia Mono" w:hAnsi="Cascadia Mono" w:cs="Cascadia Mono"/>
+          <w:color w:val="008000"/>
+          <w:sz w:val="19"/>
+          <w:szCs w:val="19"/>
+          <w:highlight w:val="white"/>
+          <w:lang w:val="en-US"/>
+        </w:rPr>
+        <w:t>optimiste</w:t>
+      </w:r>
+      <w:proofErr w:type="spellEnd"/>
+      <w:proofErr w:type="gramEnd"/>
     </w:p>
     <w:p>
       <w:pPr>
@@ -3082,16 +3678,29 @@
         </w:rPr>
         <w:t xml:space="preserve">    </w:t>
       </w:r>
-      <w:r>
-        <w:rPr>
-          <w:rFonts w:ascii="Cascadia Mono" w:hAnsi="Cascadia Mono" w:cs="Cascadia Mono"/>
-          <w:color w:val="000000"/>
-          <w:sz w:val="19"/>
-          <w:szCs w:val="19"/>
-          <w:highlight w:val="white"/>
-        </w:rPr>
-        <w:t xml:space="preserve">b = </w:t>
-      </w:r>
+      <w:proofErr w:type="gramStart"/>
+      <w:r>
+        <w:rPr>
+          <w:rFonts w:ascii="Cascadia Mono" w:hAnsi="Cascadia Mono" w:cs="Cascadia Mono"/>
+          <w:color w:val="000000"/>
+          <w:sz w:val="19"/>
+          <w:szCs w:val="19"/>
+          <w:highlight w:val="white"/>
+        </w:rPr>
+        <w:t>b</w:t>
+      </w:r>
+      <w:proofErr w:type="gramEnd"/>
+      <w:r>
+        <w:rPr>
+          <w:rFonts w:ascii="Cascadia Mono" w:hAnsi="Cascadia Mono" w:cs="Cascadia Mono"/>
+          <w:color w:val="000000"/>
+          <w:sz w:val="19"/>
+          <w:szCs w:val="19"/>
+          <w:highlight w:val="white"/>
+        </w:rPr>
+        <w:t xml:space="preserve"> = </w:t>
+      </w:r>
+      <w:proofErr w:type="spellStart"/>
       <w:r>
         <w:rPr>
           <w:rFonts w:ascii="Cascadia Mono" w:hAnsi="Cascadia Mono" w:cs="Cascadia Mono"/>
@@ -3110,7 +3719,18 @@
           <w:szCs w:val="19"/>
           <w:highlight w:val="white"/>
         </w:rPr>
-        <w:t xml:space="preserve">.Parse(input);               </w:t>
+        <w:t>.Parse</w:t>
+      </w:r>
+      <w:proofErr w:type="spellEnd"/>
+      <w:r>
+        <w:rPr>
+          <w:rFonts w:ascii="Cascadia Mono" w:hAnsi="Cascadia Mono" w:cs="Cascadia Mono"/>
+          <w:color w:val="000000"/>
+          <w:sz w:val="19"/>
+          <w:szCs w:val="19"/>
+          <w:highlight w:val="white"/>
+        </w:rPr>
+        <w:t xml:space="preserve">(input);               </w:t>
       </w:r>
       <w:r>
         <w:rPr>
@@ -3149,6 +3769,8 @@
         </w:rPr>
         <w:t xml:space="preserve">    </w:t>
       </w:r>
+      <w:proofErr w:type="spellStart"/>
+      <w:proofErr w:type="gramStart"/>
       <w:r>
         <w:rPr>
           <w:rFonts w:ascii="Cascadia Mono" w:hAnsi="Cascadia Mono" w:cs="Cascadia Mono"/>
@@ -3159,15 +3781,39 @@
         </w:rPr>
         <w:t>int</w:t>
       </w:r>
-      <w:r>
-        <w:rPr>
-          <w:rFonts w:ascii="Cascadia Mono" w:hAnsi="Cascadia Mono" w:cs="Cascadia Mono"/>
-          <w:color w:val="000000"/>
-          <w:sz w:val="19"/>
-          <w:szCs w:val="19"/>
-          <w:highlight w:val="white"/>
-        </w:rPr>
-        <w:t xml:space="preserve"> res = a / b;                    </w:t>
+      <w:proofErr w:type="spellEnd"/>
+      <w:proofErr w:type="gramEnd"/>
+      <w:r>
+        <w:rPr>
+          <w:rFonts w:ascii="Cascadia Mono" w:hAnsi="Cascadia Mono" w:cs="Cascadia Mono"/>
+          <w:color w:val="000000"/>
+          <w:sz w:val="19"/>
+          <w:szCs w:val="19"/>
+          <w:highlight w:val="white"/>
+        </w:rPr>
+        <w:t xml:space="preserve"> </w:t>
+      </w:r>
+      <w:proofErr w:type="spellStart"/>
+      <w:r>
+        <w:rPr>
+          <w:rFonts w:ascii="Cascadia Mono" w:hAnsi="Cascadia Mono" w:cs="Cascadia Mono"/>
+          <w:color w:val="000000"/>
+          <w:sz w:val="19"/>
+          <w:szCs w:val="19"/>
+          <w:highlight w:val="white"/>
+        </w:rPr>
+        <w:t>res</w:t>
+      </w:r>
+      <w:proofErr w:type="spellEnd"/>
+      <w:r>
+        <w:rPr>
+          <w:rFonts w:ascii="Cascadia Mono" w:hAnsi="Cascadia Mono" w:cs="Cascadia Mono"/>
+          <w:color w:val="000000"/>
+          <w:sz w:val="19"/>
+          <w:szCs w:val="19"/>
+          <w:highlight w:val="white"/>
+        </w:rPr>
+        <w:t xml:space="preserve"> = a / b;                    </w:t>
       </w:r>
       <w:r>
         <w:rPr>
@@ -3223,6 +3869,7 @@
           <w:highlight w:val="white"/>
         </w:rPr>
       </w:pPr>
+      <w:proofErr w:type="gramStart"/>
       <w:r>
         <w:rPr>
           <w:rFonts w:ascii="Cascadia Mono" w:hAnsi="Cascadia Mono" w:cs="Cascadia Mono"/>
@@ -3233,6 +3880,7 @@
         </w:rPr>
         <w:t>catch</w:t>
       </w:r>
+      <w:proofErr w:type="gramEnd"/>
       <w:r>
         <w:rPr>
           <w:rFonts w:ascii="Cascadia Mono" w:hAnsi="Cascadia Mono" w:cs="Cascadia Mono"/>
@@ -3243,6 +3891,7 @@
         </w:rPr>
         <w:t xml:space="preserve"> (</w:t>
       </w:r>
+      <w:proofErr w:type="spellStart"/>
       <w:r>
         <w:rPr>
           <w:rFonts w:ascii="Cascadia Mono" w:hAnsi="Cascadia Mono" w:cs="Cascadia Mono"/>
@@ -3253,6 +3902,7 @@
         </w:rPr>
         <w:t>FormatException</w:t>
       </w:r>
+      <w:proofErr w:type="spellEnd"/>
       <w:r>
         <w:rPr>
           <w:rFonts w:ascii="Cascadia Mono" w:hAnsi="Cascadia Mono" w:cs="Cascadia Mono"/>
@@ -3317,6 +3967,7 @@
         </w:rPr>
         <w:t xml:space="preserve">    </w:t>
       </w:r>
+      <w:proofErr w:type="spellStart"/>
       <w:r>
         <w:rPr>
           <w:rFonts w:ascii="Cascadia Mono" w:hAnsi="Cascadia Mono" w:cs="Cascadia Mono"/>
@@ -3335,7 +3986,18 @@
           <w:szCs w:val="19"/>
           <w:highlight w:val="white"/>
         </w:rPr>
-        <w:t>.WriteLine(</w:t>
+        <w:t>.WriteLine</w:t>
+      </w:r>
+      <w:proofErr w:type="spellEnd"/>
+      <w:r>
+        <w:rPr>
+          <w:rFonts w:ascii="Cascadia Mono" w:hAnsi="Cascadia Mono" w:cs="Cascadia Mono"/>
+          <w:color w:val="000000"/>
+          <w:sz w:val="19"/>
+          <w:szCs w:val="19"/>
+          <w:highlight w:val="white"/>
+        </w:rPr>
+        <w:t>(</w:t>
       </w:r>
       <w:r>
         <w:rPr>
@@ -3347,6 +4009,7 @@
         </w:rPr>
         <w:t>"Mauvais format de nombre"</w:t>
       </w:r>
+      <w:proofErr w:type="gramStart"/>
       <w:r>
         <w:rPr>
           <w:rFonts w:ascii="Cascadia Mono" w:hAnsi="Cascadia Mono" w:cs="Cascadia Mono"/>
@@ -3357,6 +4020,7 @@
         </w:rPr>
         <w:t>);</w:t>
       </w:r>
+      <w:proofErr w:type="gramEnd"/>
     </w:p>
     <w:p>
       <w:pPr>
@@ -3401,6 +4065,7 @@
           <w:highlight w:val="white"/>
         </w:rPr>
       </w:pPr>
+      <w:proofErr w:type="gramStart"/>
       <w:r>
         <w:rPr>
           <w:rFonts w:ascii="Cascadia Mono" w:hAnsi="Cascadia Mono" w:cs="Cascadia Mono"/>
@@ -3411,6 +4076,7 @@
         </w:rPr>
         <w:t>catch</w:t>
       </w:r>
+      <w:proofErr w:type="gramEnd"/>
       <w:r>
         <w:rPr>
           <w:rFonts w:ascii="Cascadia Mono" w:hAnsi="Cascadia Mono" w:cs="Cascadia Mono"/>
@@ -3421,6 +4087,7 @@
         </w:rPr>
         <w:t xml:space="preserve"> (</w:t>
       </w:r>
+      <w:proofErr w:type="spellStart"/>
       <w:r>
         <w:rPr>
           <w:rFonts w:ascii="Cascadia Mono" w:hAnsi="Cascadia Mono" w:cs="Cascadia Mono"/>
@@ -3431,6 +4098,7 @@
         </w:rPr>
         <w:t>DivideByZeroException</w:t>
       </w:r>
+      <w:proofErr w:type="spellEnd"/>
       <w:r>
         <w:rPr>
           <w:rFonts w:ascii="Cascadia Mono" w:hAnsi="Cascadia Mono" w:cs="Cascadia Mono"/>
@@ -3495,6 +4163,7 @@
         </w:rPr>
         <w:t xml:space="preserve">    </w:t>
       </w:r>
+      <w:proofErr w:type="spellStart"/>
       <w:r>
         <w:rPr>
           <w:rFonts w:ascii="Cascadia Mono" w:hAnsi="Cascadia Mono" w:cs="Cascadia Mono"/>
@@ -3513,7 +4182,18 @@
           <w:szCs w:val="19"/>
           <w:highlight w:val="white"/>
         </w:rPr>
-        <w:t>.WriteLine(</w:t>
+        <w:t>.WriteLine</w:t>
+      </w:r>
+      <w:proofErr w:type="spellEnd"/>
+      <w:r>
+        <w:rPr>
+          <w:rFonts w:ascii="Cascadia Mono" w:hAnsi="Cascadia Mono" w:cs="Cascadia Mono"/>
+          <w:color w:val="000000"/>
+          <w:sz w:val="19"/>
+          <w:szCs w:val="19"/>
+          <w:highlight w:val="white"/>
+        </w:rPr>
+        <w:t>(</w:t>
       </w:r>
       <w:r>
         <w:rPr>
@@ -3525,6 +4205,7 @@
         </w:rPr>
         <w:t>"Division par zéro"</w:t>
       </w:r>
+      <w:proofErr w:type="gramStart"/>
       <w:r>
         <w:rPr>
           <w:rFonts w:ascii="Cascadia Mono" w:hAnsi="Cascadia Mono" w:cs="Cascadia Mono"/>
@@ -3535,6 +4216,7 @@
         </w:rPr>
         <w:t>);</w:t>
       </w:r>
+      <w:proofErr w:type="gramEnd"/>
     </w:p>
     <w:p>
       <w:pPr>
@@ -3652,127 +4334,176 @@
         <w:pStyle w:val="Sous-titre"/>
       </w:pPr>
       <w:r>
-        <w:t>Exceptions courantes en C#</w:t>
-      </w:r>
-    </w:p>
-    <w:p>
-      <w:pPr>
-        <w:numPr>
-          <w:ilvl w:val="0"/>
-          <w:numId w:val="10"/>
-        </w:numPr>
+        <w:t>Exceptions courantes</w:t>
+      </w:r>
+    </w:p>
+    <w:p>
+      <w:r>
+        <w:t>Tous les langages modernes proposent une hiérarchie d’exceptions de ce genre :</w:t>
+      </w:r>
+    </w:p>
+    <w:p>
+      <w:pPr>
         <w:spacing w:before="100" w:beforeAutospacing="1" w:after="100" w:afterAutospacing="1" w:line="240" w:lineRule="auto"/>
-        <w:jc w:val="left"/>
-      </w:pPr>
-      <w:r>
-        <w:rPr>
-          <w:rStyle w:val="CodeHTML"/>
-        </w:rPr>
-        <w:t>NullReferenceException</w:t>
-      </w:r>
-      <w:r>
-        <w:t xml:space="preserve"> : Tentative d'accès à un objet </w:t>
-      </w:r>
-      <w:r>
-        <w:rPr>
-          <w:rStyle w:val="CodeHTML"/>
-        </w:rPr>
-        <w:t>null</w:t>
-      </w:r>
+        <w:jc w:val="center"/>
+      </w:pPr>
+      <w:r>
+        <w:rPr>
+          <w:noProof/>
+        </w:rPr>
+        <w:drawing>
+          <wp:inline distT="0" distB="0" distL="0" distR="0" wp14:anchorId="1842034E" wp14:editId="3785806F">
+            <wp:extent cx="3865880" cy="1843026"/>
+            <wp:effectExtent l="0" t="0" r="1270" b="5080"/>
+            <wp:docPr id="1001010658" name="Image 2" descr="The main exception classes in Python."/>
+            <wp:cNvGraphicFramePr>
+              <a:graphicFrameLocks xmlns:a="http://schemas.openxmlformats.org/drawingml/2006/main" noChangeAspect="1"/>
+            </wp:cNvGraphicFramePr>
+            <a:graphic xmlns:a="http://schemas.openxmlformats.org/drawingml/2006/main">
+              <a:graphicData uri="http://schemas.openxmlformats.org/drawingml/2006/picture">
+                <pic:pic xmlns:pic="http://schemas.openxmlformats.org/drawingml/2006/picture">
+                  <pic:nvPicPr>
+                    <pic:cNvPr id="0" name="Picture 4" descr="The main exception classes in Python."/>
+                    <pic:cNvPicPr>
+                      <a:picLocks noChangeAspect="1" noChangeArrowheads="1"/>
+                    </pic:cNvPicPr>
+                  </pic:nvPicPr>
+                  <pic:blipFill>
+                    <a:blip r:embed="rId17" cstate="print">
+                      <a:extLst>
+                        <a:ext uri="{28A0092B-C50C-407E-A947-70E740481C1C}">
+                          <a14:useLocalDpi xmlns:a14="http://schemas.microsoft.com/office/drawing/2010/main" val="0"/>
+                        </a:ext>
+                      </a:extLst>
+                    </a:blip>
+                    <a:srcRect/>
+                    <a:stretch>
+                      <a:fillRect/>
+                    </a:stretch>
+                  </pic:blipFill>
+                  <pic:spPr bwMode="auto">
+                    <a:xfrm>
+                      <a:off x="0" y="0"/>
+                      <a:ext cx="3872192" cy="1846035"/>
+                    </a:xfrm>
+                    <a:prstGeom prst="rect">
+                      <a:avLst/>
+                    </a:prstGeom>
+                    <a:noFill/>
+                    <a:ln>
+                      <a:noFill/>
+                    </a:ln>
+                  </pic:spPr>
+                </pic:pic>
+              </a:graphicData>
+            </a:graphic>
+          </wp:inline>
+        </w:drawing>
+      </w:r>
+    </w:p>
+    <w:p>
+      <w:pPr>
+        <w:jc w:val="center"/>
+        <w:rPr>
+          <w:i/>
+          <w:iCs/>
+          <w:sz w:val="14"/>
+          <w:szCs w:val="14"/>
+        </w:rPr>
+      </w:pPr>
+      <w:r>
+        <w:rPr>
+          <w:i/>
+          <w:iCs/>
+          <w:sz w:val="14"/>
+          <w:szCs w:val="14"/>
+        </w:rPr>
+        <w:t xml:space="preserve">Source : </w:t>
+      </w:r>
+      <w:hyperlink r:id="rId18" w:history="1">
+        <w:r>
+          <w:rPr>
+            <w:rStyle w:val="Lienhypertexte"/>
+            <w:i/>
+            <w:iCs/>
+            <w:sz w:val="14"/>
+            <w:szCs w:val="14"/>
+          </w:rPr>
+          <w:t>https://realpython.com/python-catch-multiple-e</w:t>
+        </w:r>
+      </w:hyperlink>
+      <w:r>
+        <w:rPr>
+          <w:i/>
+          <w:iCs/>
+          <w:sz w:val="14"/>
+          <w:szCs w:val="14"/>
+        </w:rPr>
+        <w:t>xceptions/</w:t>
+      </w:r>
+    </w:p>
+    <w:p>
+      <w:pPr>
+        <w:spacing w:before="100" w:beforeAutospacing="1" w:after="100" w:afterAutospacing="1" w:line="240" w:lineRule="auto"/>
+        <w:jc w:val="left"/>
+      </w:pPr>
+      <w:r>
+        <w:t xml:space="preserve">En ce qui concerne .NET (C#), la description spécifique se trouve dans la </w:t>
+      </w:r>
+      <w:hyperlink r:id="rId19" w:history="1">
+        <w:r>
+          <w:rPr>
+            <w:rStyle w:val="Lienhypertexte"/>
+          </w:rPr>
+          <w:t>documentation officielle Microsoft</w:t>
+        </w:r>
+      </w:hyperlink>
       <w:r>
         <w:t>.</w:t>
       </w:r>
     </w:p>
     <w:p>
       <w:pPr>
-        <w:numPr>
-          <w:ilvl w:val="0"/>
-          <w:numId w:val="10"/>
-        </w:numPr>
+        <w:pStyle w:val="Sous-titre"/>
+      </w:pPr>
+      <w:r>
+        <w:lastRenderedPageBreak/>
+        <w:t>Lancer des exceptions</w:t>
+      </w:r>
+    </w:p>
+    <w:p>
+      <w:pPr>
         <w:spacing w:before="100" w:beforeAutospacing="1" w:after="100" w:afterAutospacing="1" w:line="240" w:lineRule="auto"/>
         <w:jc w:val="left"/>
       </w:pPr>
       <w:r>
-        <w:rPr>
-          <w:rStyle w:val="CodeHTML"/>
-        </w:rPr>
-        <w:t>IndexOutOfRangeException</w:t>
-      </w:r>
-      <w:r>
-        <w:t xml:space="preserve"> : Tentative d'accès à un indice de tableau hors des limites.</w:t>
-      </w:r>
-    </w:p>
-    <w:p>
-      <w:pPr>
-        <w:numPr>
-          <w:ilvl w:val="0"/>
-          <w:numId w:val="10"/>
-        </w:numPr>
+        <w:t>Votre code va devoir prendre en charge des exceptions produites (« lancées » ou « levées ») par des composants que vous utilisez.</w:t>
+      </w:r>
+    </w:p>
+    <w:p>
+      <w:pPr>
         <w:spacing w:before="100" w:beforeAutospacing="1" w:after="100" w:afterAutospacing="1" w:line="240" w:lineRule="auto"/>
         <w:jc w:val="left"/>
       </w:pPr>
       <w:r>
-        <w:rPr>
-          <w:rStyle w:val="CodeHTML"/>
-        </w:rPr>
-        <w:t>DivideByZeroException</w:t>
-      </w:r>
-      <w:r>
-        <w:t xml:space="preserve"> : Tentative de division par zéro.</w:t>
-      </w:r>
-    </w:p>
-    <w:p>
-      <w:pPr>
-        <w:numPr>
-          <w:ilvl w:val="0"/>
-          <w:numId w:val="10"/>
-        </w:numPr>
+        <w:t>Mais votre code peut aussi lancer des exceptions à son tour !</w:t>
+      </w:r>
+    </w:p>
+    <w:p>
+      <w:pPr>
         <w:spacing w:before="100" w:beforeAutospacing="1" w:after="100" w:afterAutospacing="1" w:line="240" w:lineRule="auto"/>
         <w:jc w:val="left"/>
       </w:pPr>
       <w:r>
-        <w:rPr>
-          <w:rStyle w:val="CodeHTML"/>
-        </w:rPr>
-        <w:t>InvalidOperationException</w:t>
-      </w:r>
-      <w:r>
-        <w:t xml:space="preserve"> : Opération illégale dans l'état actuel d'un objet.</w:t>
-      </w:r>
-    </w:p>
-    <w:p>
-      <w:pPr>
-        <w:pStyle w:val="Sous-titre"/>
-      </w:pPr>
-      <w:r>
-        <w:t>Lancer des exceptions</w:t>
-      </w:r>
-    </w:p>
-    <w:p>
-      <w:pPr>
-        <w:spacing w:before="100" w:beforeAutospacing="1" w:after="100" w:afterAutospacing="1" w:line="240" w:lineRule="auto"/>
-        <w:jc w:val="left"/>
-      </w:pPr>
-      <w:r>
-        <w:t>Votre code va devoir prendre en charge des exceptions produites (« lancées » ou « levées ») par des composants que vous utilisez.</w:t>
-      </w:r>
-    </w:p>
-    <w:p>
-      <w:pPr>
-        <w:spacing w:before="100" w:beforeAutospacing="1" w:after="100" w:afterAutospacing="1" w:line="240" w:lineRule="auto"/>
-        <w:jc w:val="left"/>
-      </w:pPr>
-      <w:r>
-        <w:t>Mais votre code peut aussi lancer des exceptions à son tour !</w:t>
-      </w:r>
-    </w:p>
-    <w:p>
-      <w:pPr>
-        <w:spacing w:before="100" w:beforeAutospacing="1" w:after="100" w:afterAutospacing="1" w:line="240" w:lineRule="auto"/>
-        <w:jc w:val="left"/>
-      </w:pPr>
-      <w:r>
-        <w:t>Cela se fait grâce au mot-clé « throw ».</w:t>
+        <w:t>Cela se fait grâce au mot-clé « </w:t>
+      </w:r>
+      <w:proofErr w:type="spellStart"/>
+      <w:r>
+        <w:t>throw</w:t>
+      </w:r>
+      <w:proofErr w:type="spellEnd"/>
+      <w:r>
+        <w:t> ».</w:t>
       </w:r>
     </w:p>
     <w:p>
@@ -3800,6 +4531,7 @@
           <w:highlight w:val="white"/>
         </w:rPr>
       </w:pPr>
+      <w:proofErr w:type="gramStart"/>
       <w:r>
         <w:rPr>
           <w:rFonts w:ascii="Cascadia Mono" w:hAnsi="Cascadia Mono" w:cs="Cascadia Mono"/>
@@ -3808,9 +4540,9 @@
           <w:szCs w:val="19"/>
           <w:highlight w:val="white"/>
         </w:rPr>
-        <w:lastRenderedPageBreak/>
         <w:t>class</w:t>
       </w:r>
+      <w:proofErr w:type="gramEnd"/>
       <w:r>
         <w:rPr>
           <w:rFonts w:ascii="Cascadia Mono" w:hAnsi="Cascadia Mono" w:cs="Cascadia Mono"/>
@@ -4064,6 +4796,7 @@
         </w:rPr>
         <w:t xml:space="preserve">        </w:t>
       </w:r>
+      <w:proofErr w:type="spellStart"/>
       <w:r>
         <w:rPr>
           <w:rFonts w:ascii="Cascadia Mono" w:hAnsi="Cascadia Mono" w:cs="Cascadia Mono"/>
@@ -4082,7 +4815,18 @@
           <w:szCs w:val="19"/>
           <w:highlight w:val="white"/>
         </w:rPr>
-        <w:t>.Write(</w:t>
+        <w:t>.Write</w:t>
+      </w:r>
+      <w:proofErr w:type="spellEnd"/>
+      <w:r>
+        <w:rPr>
+          <w:rFonts w:ascii="Cascadia Mono" w:hAnsi="Cascadia Mono" w:cs="Cascadia Mono"/>
+          <w:color w:val="000000"/>
+          <w:sz w:val="19"/>
+          <w:szCs w:val="19"/>
+          <w:highlight w:val="white"/>
+        </w:rPr>
+        <w:t>(</w:t>
       </w:r>
       <w:r>
         <w:rPr>
@@ -4092,7 +4836,29 @@
           <w:szCs w:val="19"/>
           <w:highlight w:val="white"/>
         </w:rPr>
-        <w:t>"Valeur de b:"</w:t>
+        <w:t xml:space="preserve">"Valeur de </w:t>
+      </w:r>
+      <w:proofErr w:type="gramStart"/>
+      <w:r>
+        <w:rPr>
+          <w:rFonts w:ascii="Cascadia Mono" w:hAnsi="Cascadia Mono" w:cs="Cascadia Mono"/>
+          <w:color w:val="A31515"/>
+          <w:sz w:val="19"/>
+          <w:szCs w:val="19"/>
+          <w:highlight w:val="white"/>
+        </w:rPr>
+        <w:t>b:</w:t>
+      </w:r>
+      <w:proofErr w:type="gramEnd"/>
+      <w:r>
+        <w:rPr>
+          <w:rFonts w:ascii="Cascadia Mono" w:hAnsi="Cascadia Mono" w:cs="Cascadia Mono"/>
+          <w:color w:val="A31515"/>
+          <w:sz w:val="19"/>
+          <w:szCs w:val="19"/>
+          <w:highlight w:val="white"/>
+        </w:rPr>
+        <w:t>"</w:t>
       </w:r>
       <w:r>
         <w:rPr>
@@ -4152,8 +4918,21 @@
           <w:highlight w:val="white"/>
           <w:lang w:val="en-US"/>
         </w:rPr>
-        <w:t xml:space="preserve"> b;</w:t>
-      </w:r>
+        <w:t xml:space="preserve"> </w:t>
+      </w:r>
+      <w:proofErr w:type="gramStart"/>
+      <w:r>
+        <w:rPr>
+          <w:rFonts w:ascii="Cascadia Mono" w:hAnsi="Cascadia Mono" w:cs="Cascadia Mono"/>
+          <w:color w:val="000000"/>
+          <w:sz w:val="19"/>
+          <w:szCs w:val="19"/>
+          <w:highlight w:val="white"/>
+          <w:lang w:val="en-US"/>
+        </w:rPr>
+        <w:t>b;</w:t>
+      </w:r>
+      <w:proofErr w:type="gramEnd"/>
     </w:p>
     <w:p>
       <w:pPr>
@@ -4232,8 +5011,23 @@
           <w:highlight w:val="white"/>
           <w:lang w:val="en-US"/>
         </w:rPr>
-        <w:t>// code optimiste</w:t>
-      </w:r>
+        <w:t xml:space="preserve">// code </w:t>
+      </w:r>
+      <w:proofErr w:type="spellStart"/>
+      <w:proofErr w:type="gramStart"/>
+      <w:r>
+        <w:rPr>
+          <w:rFonts w:ascii="Cascadia Mono" w:hAnsi="Cascadia Mono" w:cs="Cascadia Mono"/>
+          <w:color w:val="008000"/>
+          <w:sz w:val="19"/>
+          <w:szCs w:val="19"/>
+          <w:highlight w:val="white"/>
+          <w:lang w:val="en-US"/>
+        </w:rPr>
+        <w:t>optimiste</w:t>
+      </w:r>
+      <w:proofErr w:type="spellEnd"/>
+      <w:proofErr w:type="gramEnd"/>
     </w:p>
     <w:p>
       <w:pPr>
@@ -4314,6 +5108,7 @@
         </w:rPr>
         <w:t xml:space="preserve"> input = </w:t>
       </w:r>
+      <w:proofErr w:type="spellStart"/>
       <w:r>
         <w:rPr>
           <w:rFonts w:ascii="Cascadia Mono" w:hAnsi="Cascadia Mono" w:cs="Cascadia Mono"/>
@@ -4334,8 +5129,33 @@
           <w:highlight w:val="white"/>
           <w:lang w:val="en-US"/>
         </w:rPr>
-        <w:t>.ReadLine();</w:t>
-      </w:r>
+        <w:t>.ReadLine</w:t>
+      </w:r>
+      <w:proofErr w:type="spellEnd"/>
+      <w:r>
+        <w:rPr>
+          <w:rFonts w:ascii="Cascadia Mono" w:hAnsi="Cascadia Mono" w:cs="Cascadia Mono"/>
+          <w:color w:val="000000"/>
+          <w:sz w:val="19"/>
+          <w:szCs w:val="19"/>
+          <w:highlight w:val="white"/>
+          <w:lang w:val="en-US"/>
+        </w:rPr>
+        <w:t>(</w:t>
+      </w:r>
+      <w:proofErr w:type="gramStart"/>
+      <w:r>
+        <w:rPr>
+          <w:rFonts w:ascii="Cascadia Mono" w:hAnsi="Cascadia Mono" w:cs="Cascadia Mono"/>
+          <w:color w:val="000000"/>
+          <w:sz w:val="19"/>
+          <w:szCs w:val="19"/>
+          <w:highlight w:val="white"/>
+          <w:lang w:val="en-US"/>
+        </w:rPr>
+        <w:t>);</w:t>
+      </w:r>
+      <w:proofErr w:type="gramEnd"/>
     </w:p>
     <w:p>
       <w:pPr>
@@ -4365,6 +5185,8 @@
         </w:rPr>
         <w:t xml:space="preserve">            b = </w:t>
       </w:r>
+      <w:proofErr w:type="spellStart"/>
+      <w:proofErr w:type="gramStart"/>
       <w:r>
         <w:rPr>
           <w:rFonts w:ascii="Cascadia Mono" w:hAnsi="Cascadia Mono" w:cs="Cascadia Mono"/>
@@ -4385,7 +5207,20 @@
           <w:highlight w:val="white"/>
           <w:lang w:val="en-US"/>
         </w:rPr>
-        <w:t xml:space="preserve">.Parse(input); </w:t>
+        <w:t>.Parse</w:t>
+      </w:r>
+      <w:proofErr w:type="spellEnd"/>
+      <w:proofErr w:type="gramEnd"/>
+      <w:r>
+        <w:rPr>
+          <w:rFonts w:ascii="Cascadia Mono" w:hAnsi="Cascadia Mono" w:cs="Cascadia Mono"/>
+          <w:color w:val="000000"/>
+          <w:sz w:val="19"/>
+          <w:szCs w:val="19"/>
+          <w:highlight w:val="white"/>
+          <w:lang w:val="en-US"/>
+        </w:rPr>
+        <w:t xml:space="preserve">(input); </w:t>
       </w:r>
     </w:p>
     <w:p>
@@ -4436,7 +5271,19 @@
           <w:highlight w:val="white"/>
           <w:lang w:val="en-US"/>
         </w:rPr>
-        <w:t xml:space="preserve"> _a / b</w:t>
+        <w:t xml:space="preserve"> _a / </w:t>
+      </w:r>
+      <w:proofErr w:type="gramStart"/>
+      <w:r>
+        <w:rPr>
+          <w:rFonts w:ascii="Cascadia Mono" w:hAnsi="Cascadia Mono" w:cs="Cascadia Mono"/>
+          <w:color w:val="000000"/>
+          <w:sz w:val="19"/>
+          <w:szCs w:val="19"/>
+          <w:highlight w:val="white"/>
+          <w:lang w:val="en-US"/>
+        </w:rPr>
+        <w:t>b</w:t>
       </w:r>
       <w:r>
         <w:rPr>
@@ -4449,6 +5296,7 @@
         </w:rPr>
         <w:t>;</w:t>
       </w:r>
+      <w:proofErr w:type="gramEnd"/>
     </w:p>
     <w:p>
       <w:pPr>
@@ -4464,6 +5312,7 @@
           <w:sz w:val="19"/>
           <w:szCs w:val="19"/>
           <w:highlight w:val="white"/>
+          <w:lang w:val="en-US"/>
         </w:rPr>
       </w:pPr>
       <w:r>
@@ -4484,6 +5333,7 @@
           <w:sz w:val="19"/>
           <w:szCs w:val="19"/>
           <w:highlight w:val="white"/>
+          <w:lang w:val="en-US"/>
         </w:rPr>
         <w:t>}</w:t>
       </w:r>
@@ -4502,15 +5352,17 @@
           <w:sz w:val="19"/>
           <w:szCs w:val="19"/>
           <w:highlight w:val="white"/>
-        </w:rPr>
-      </w:pPr>
-      <w:r>
-        <w:rPr>
-          <w:rFonts w:ascii="Cascadia Mono" w:hAnsi="Cascadia Mono" w:cs="Cascadia Mono"/>
-          <w:color w:val="000000"/>
-          <w:sz w:val="19"/>
-          <w:szCs w:val="19"/>
-          <w:highlight w:val="white"/>
+          <w:lang w:val="en-US"/>
+        </w:rPr>
+      </w:pPr>
+      <w:r>
+        <w:rPr>
+          <w:rFonts w:ascii="Cascadia Mono" w:hAnsi="Cascadia Mono" w:cs="Cascadia Mono"/>
+          <w:color w:val="000000"/>
+          <w:sz w:val="19"/>
+          <w:szCs w:val="19"/>
+          <w:highlight w:val="white"/>
+          <w:lang w:val="en-US"/>
         </w:rPr>
         <w:t xml:space="preserve">        </w:t>
       </w:r>
@@ -4521,6 +5373,7 @@
           <w:sz w:val="19"/>
           <w:szCs w:val="19"/>
           <w:highlight w:val="white"/>
+          <w:lang w:val="en-US"/>
         </w:rPr>
         <w:t>catch</w:t>
       </w:r>
@@ -4531,6 +5384,7 @@
           <w:sz w:val="19"/>
           <w:szCs w:val="19"/>
           <w:highlight w:val="white"/>
+          <w:lang w:val="en-US"/>
         </w:rPr>
         <w:t xml:space="preserve"> (</w:t>
       </w:r>
@@ -4541,6 +5395,7 @@
           <w:sz w:val="19"/>
           <w:szCs w:val="19"/>
           <w:highlight w:val="white"/>
+          <w:lang w:val="en-US"/>
         </w:rPr>
         <w:t>Exception</w:t>
       </w:r>
@@ -4551,6 +5406,7 @@
           <w:sz w:val="19"/>
           <w:szCs w:val="19"/>
           <w:highlight w:val="white"/>
+          <w:lang w:val="en-US"/>
         </w:rPr>
         <w:t xml:space="preserve"> e)</w:t>
       </w:r>
@@ -4569,15 +5425,17 @@
           <w:sz w:val="19"/>
           <w:szCs w:val="19"/>
           <w:highlight w:val="white"/>
-        </w:rPr>
-      </w:pPr>
-      <w:r>
-        <w:rPr>
-          <w:rFonts w:ascii="Cascadia Mono" w:hAnsi="Cascadia Mono" w:cs="Cascadia Mono"/>
-          <w:color w:val="000000"/>
-          <w:sz w:val="19"/>
-          <w:szCs w:val="19"/>
-          <w:highlight w:val="white"/>
+          <w:lang w:val="en-US"/>
+        </w:rPr>
+      </w:pPr>
+      <w:r>
+        <w:rPr>
+          <w:rFonts w:ascii="Cascadia Mono" w:hAnsi="Cascadia Mono" w:cs="Cascadia Mono"/>
+          <w:color w:val="000000"/>
+          <w:sz w:val="19"/>
+          <w:szCs w:val="19"/>
+          <w:highlight w:val="white"/>
+          <w:lang w:val="en-US"/>
         </w:rPr>
         <w:t xml:space="preserve">        {</w:t>
       </w:r>
@@ -4605,9 +5463,12 @@
           <w:sz w:val="19"/>
           <w:szCs w:val="19"/>
           <w:highlight w:val="white"/>
+          <w:lang w:val="en-US"/>
         </w:rPr>
         <w:t xml:space="preserve">            </w:t>
       </w:r>
+      <w:proofErr w:type="spellStart"/>
+      <w:proofErr w:type="gramStart"/>
       <w:r>
         <w:rPr>
           <w:rFonts w:ascii="Cascadia Mono" w:hAnsi="Cascadia Mono" w:cs="Cascadia Mono"/>
@@ -4618,6 +5479,8 @@
         </w:rPr>
         <w:t>throw</w:t>
       </w:r>
+      <w:proofErr w:type="spellEnd"/>
+      <w:proofErr w:type="gramEnd"/>
       <w:r>
         <w:rPr>
           <w:rFonts w:ascii="Cascadia Mono" w:hAnsi="Cascadia Mono" w:cs="Cascadia Mono"/>
@@ -4772,16 +5635,20 @@
         <w:jc w:val="left"/>
       </w:pPr>
       <w:r>
-        <w:t>Ce sera maintenant au code qui utilise la classe Blob de faire du try/catch !</w:t>
+        <w:t xml:space="preserve">Ce sera maintenant au code qui utilise la classe Blob de faire du </w:t>
+      </w:r>
+      <w:proofErr w:type="spellStart"/>
+      <w:r>
+        <w:t>try</w:t>
+      </w:r>
+      <w:proofErr w:type="spellEnd"/>
+      <w:r>
+        <w:t>/catch !</w:t>
       </w:r>
     </w:p>
     <w:sectPr>
-      <w:headerReference w:type="even" r:id="rId17"/>
-      <w:headerReference w:type="default" r:id="rId18"/>
-      <w:footerReference w:type="even" r:id="rId19"/>
-      <w:footerReference w:type="default" r:id="rId20"/>
-      <w:headerReference w:type="first" r:id="rId21"/>
-      <w:footerReference w:type="first" r:id="rId22"/>
+      <w:headerReference w:type="default" r:id="rId20"/>
+      <w:footerReference w:type="default" r:id="rId21"/>
       <w:pgSz w:w="11906" w:h="16838"/>
       <w:pgMar w:top="1417" w:right="1417" w:bottom="1417" w:left="1417" w:header="708" w:footer="280" w:gutter="0"/>
       <w:cols w:space="708"/>
@@ -4811,16 +5678,6 @@
 </file>
 
 <file path=word/footer1.xml><?xml version="1.0" encoding="utf-8"?>
-<w:ftr xmlns:wpc="http://schemas.microsoft.com/office/word/2010/wordprocessingCanvas" xmlns:cx="http://schemas.microsoft.com/office/drawing/2014/chartex" xmlns:cx1="http://schemas.microsoft.com/office/drawing/2015/9/8/chartex" xmlns:cx2="http://schemas.microsoft.com/office/drawing/2015/10/21/chartex" xmlns:cx3="http://schemas.microsoft.com/office/drawing/2016/5/9/chartex" xmlns:cx4="http://schemas.microsoft.com/office/drawing/2016/5/10/chartex" xmlns:cx5="http://schemas.microsoft.com/office/drawing/2016/5/11/chartex" xmlns:cx6="http://schemas.microsoft.com/office/drawing/2016/5/12/chartex" xmlns:cx7="http://schemas.microsoft.com/office/drawing/2016/5/13/chartex" xmlns:cx8="http://schemas.microsoft.com/office/drawing/2016/5/14/chartex" xmlns:mc="http://schemas.openxmlformats.org/markup-compatibility/2006" xmlns:aink="http://schemas.microsoft.com/office/drawing/2016/ink" xmlns:am3d="http://schemas.microsoft.com/office/drawing/2017/model3d" xmlns:o="urn:schemas-microsoft-com:office:office" xmlns:oel="http://schemas.microsoft.com/office/2019/extlst" xmlns:r="http://schemas.openxmlformats.org/officeDocument/2006/relationships" xmlns:m="http://schemas.openxmlformats.org/officeDocument/2006/math" xmlns:v="urn:schemas-microsoft-com:vml" xmlns:wp14="http://schemas.microsoft.com/office/word/2010/wordprocessingDrawing" xmlns:wp="http://schemas.openxmlformats.org/drawingml/2006/wordprocessingDrawing" xmlns:w10="urn:schemas-microsoft-com:office:word" xmlns:w="http://schemas.openxmlformats.org/wordprocessingml/2006/main" xmlns:w14="http://schemas.microsoft.com/office/word/2010/wordml" xmlns:w15="http://schemas.microsoft.com/office/word/2012/wordml" xmlns:w16cex="http://schemas.microsoft.com/office/word/2018/wordml/cex" xmlns:w16cid="http://schemas.microsoft.com/office/word/2016/wordml/cid" xmlns:w16="http://schemas.microsoft.com/office/word/2018/wordml" xmlns:w16sdtdh="http://schemas.microsoft.com/office/word/2020/wordml/sdtdatahash" xmlns:w16se="http://schemas.microsoft.com/office/word/2015/wordml/symex" xmlns:wpg="http://schemas.microsoft.com/office/word/2010/wordprocessingGroup" xmlns:wpi="http://schemas.microsoft.com/office/word/2010/wordprocessingInk" xmlns:wne="http://schemas.microsoft.com/office/word/2006/wordml" xmlns:wps="http://schemas.microsoft.com/office/word/2010/wordprocessingShape" mc:Ignorable="w14 w15 w16se w16cid w16 w16cex w16sdtdh wp14">
-  <w:p>
-    <w:pPr>
-      <w:pStyle w:val="Pieddepage"/>
-    </w:pPr>
-  </w:p>
-</w:ftr>
-</file>
-
-<file path=word/footer2.xml><?xml version="1.0" encoding="utf-8"?>
 <w:ftr xmlns:wpc="http://schemas.microsoft.com/office/word/2010/wordprocessingCanvas" xmlns:cx="http://schemas.microsoft.com/office/drawing/2014/chartex" xmlns:cx1="http://schemas.microsoft.com/office/drawing/2015/9/8/chartex" xmlns:cx2="http://schemas.microsoft.com/office/drawing/2015/10/21/chartex" xmlns:cx3="http://schemas.microsoft.com/office/drawing/2016/5/9/chartex" xmlns:cx4="http://schemas.microsoft.com/office/drawing/2016/5/10/chartex" xmlns:cx5="http://schemas.microsoft.com/office/drawing/2016/5/11/chartex" xmlns:cx6="http://schemas.microsoft.com/office/drawing/2016/5/12/chartex" xmlns:cx7="http://schemas.microsoft.com/office/drawing/2016/5/13/chartex" xmlns:cx8="http://schemas.microsoft.com/office/drawing/2016/5/14/chartex" xmlns:mc="http://schemas.openxmlformats.org/markup-compatibility/2006" xmlns:aink="http://schemas.microsoft.com/office/drawing/2016/ink" xmlns:am3d="http://schemas.microsoft.com/office/drawing/2017/model3d" xmlns:o="urn:schemas-microsoft-com:office:office" xmlns:oel="http://schemas.microsoft.com/office/2019/extlst" xmlns:r="http://schemas.openxmlformats.org/officeDocument/2006/relationships" xmlns:m="http://schemas.openxmlformats.org/officeDocument/2006/math" xmlns:v="urn:schemas-microsoft-com:vml" xmlns:wp14="http://schemas.microsoft.com/office/word/2010/wordprocessingDrawing" xmlns:wp="http://schemas.openxmlformats.org/drawingml/2006/wordprocessingDrawing" xmlns:w10="urn:schemas-microsoft-com:office:word" xmlns:w="http://schemas.openxmlformats.org/wordprocessingml/2006/main" xmlns:w14="http://schemas.microsoft.com/office/word/2010/wordml" xmlns:w15="http://schemas.microsoft.com/office/word/2012/wordml" xmlns:w16cex="http://schemas.microsoft.com/office/word/2018/wordml/cex" xmlns:w16cid="http://schemas.microsoft.com/office/word/2016/wordml/cid" xmlns:w16="http://schemas.microsoft.com/office/word/2018/wordml" xmlns:w16sdtdh="http://schemas.microsoft.com/office/word/2020/wordml/sdtdatahash" xmlns:w16se="http://schemas.microsoft.com/office/word/2015/wordml/symex" xmlns:wpg="http://schemas.microsoft.com/office/word/2010/wordprocessingGroup" xmlns:wpi="http://schemas.microsoft.com/office/word/2010/wordprocessingInk" xmlns:wne="http://schemas.microsoft.com/office/word/2006/wordml" xmlns:wps="http://schemas.microsoft.com/office/word/2010/wordprocessingShape" mc:Ignorable="w14 w15 w16se w16cid w16 w16cex w16sdtdh wp14">
   <w:tbl>
     <w:tblPr>
@@ -5069,7 +5926,7 @@
             <w:rPr>
               <w:noProof/>
             </w:rPr>
-            <w:t>23 septembre 2024 07:01</w:t>
+            <w:t>24 septembre 2024 11:06</w:t>
           </w:r>
           <w:r>
             <w:rPr>
@@ -5095,7 +5952,15 @@
             <w:spacing w:line="240" w:lineRule="auto"/>
           </w:pPr>
           <w:r>
-            <w:t xml:space="preserve">Dernière modif. </w:t>
+            <w:t xml:space="preserve">Dernière </w:t>
+          </w:r>
+          <w:proofErr w:type="spellStart"/>
+          <w:r>
+            <w:t>modif</w:t>
+          </w:r>
+          <w:proofErr w:type="spellEnd"/>
+          <w:r>
+            <w:t xml:space="preserve">. </w:t>
           </w:r>
           <w:r>
             <w:fldChar w:fldCharType="begin"/>
@@ -5110,7 +5975,7 @@
             <w:rPr>
               <w:noProof/>
             </w:rPr>
-            <w:t>23 septembre 2024</w:t>
+            <w:t>24 septembre 2024</w:t>
           </w:r>
           <w:r>
             <w:rPr>
@@ -5172,16 +6037,6 @@
 </w:ftr>
 </file>
 
-<file path=word/footer3.xml><?xml version="1.0" encoding="utf-8"?>
-<w:ftr xmlns:wpc="http://schemas.microsoft.com/office/word/2010/wordprocessingCanvas" xmlns:cx="http://schemas.microsoft.com/office/drawing/2014/chartex" xmlns:cx1="http://schemas.microsoft.com/office/drawing/2015/9/8/chartex" xmlns:cx2="http://schemas.microsoft.com/office/drawing/2015/10/21/chartex" xmlns:cx3="http://schemas.microsoft.com/office/drawing/2016/5/9/chartex" xmlns:cx4="http://schemas.microsoft.com/office/drawing/2016/5/10/chartex" xmlns:cx5="http://schemas.microsoft.com/office/drawing/2016/5/11/chartex" xmlns:cx6="http://schemas.microsoft.com/office/drawing/2016/5/12/chartex" xmlns:cx7="http://schemas.microsoft.com/office/drawing/2016/5/13/chartex" xmlns:cx8="http://schemas.microsoft.com/office/drawing/2016/5/14/chartex" xmlns:mc="http://schemas.openxmlformats.org/markup-compatibility/2006" xmlns:aink="http://schemas.microsoft.com/office/drawing/2016/ink" xmlns:am3d="http://schemas.microsoft.com/office/drawing/2017/model3d" xmlns:o="urn:schemas-microsoft-com:office:office" xmlns:oel="http://schemas.microsoft.com/office/2019/extlst" xmlns:r="http://schemas.openxmlformats.org/officeDocument/2006/relationships" xmlns:m="http://schemas.openxmlformats.org/officeDocument/2006/math" xmlns:v="urn:schemas-microsoft-com:vml" xmlns:wp14="http://schemas.microsoft.com/office/word/2010/wordprocessingDrawing" xmlns:wp="http://schemas.openxmlformats.org/drawingml/2006/wordprocessingDrawing" xmlns:w10="urn:schemas-microsoft-com:office:word" xmlns:w="http://schemas.openxmlformats.org/wordprocessingml/2006/main" xmlns:w14="http://schemas.microsoft.com/office/word/2010/wordml" xmlns:w15="http://schemas.microsoft.com/office/word/2012/wordml" xmlns:w16cex="http://schemas.microsoft.com/office/word/2018/wordml/cex" xmlns:w16cid="http://schemas.microsoft.com/office/word/2016/wordml/cid" xmlns:w16="http://schemas.microsoft.com/office/word/2018/wordml" xmlns:w16sdtdh="http://schemas.microsoft.com/office/word/2020/wordml/sdtdatahash" xmlns:w16se="http://schemas.microsoft.com/office/word/2015/wordml/symex" xmlns:wpg="http://schemas.microsoft.com/office/word/2010/wordprocessingGroup" xmlns:wpi="http://schemas.microsoft.com/office/word/2010/wordprocessingInk" xmlns:wne="http://schemas.microsoft.com/office/word/2006/wordml" xmlns:wps="http://schemas.microsoft.com/office/word/2010/wordprocessingShape" mc:Ignorable="w14 w15 w16se w16cid w16 w16cex w16sdtdh wp14">
-  <w:p>
-    <w:pPr>
-      <w:pStyle w:val="Pieddepage"/>
-    </w:pPr>
-  </w:p>
-</w:ftr>
-</file>
-
 <file path=word/footnotes.xml><?xml version="1.0" encoding="utf-8"?>
 <w:footnotes xmlns:wpc="http://schemas.microsoft.com/office/word/2010/wordprocessingCanvas" xmlns:cx="http://schemas.microsoft.com/office/drawing/2014/chartex" xmlns:cx1="http://schemas.microsoft.com/office/drawing/2015/9/8/chartex" xmlns:cx2="http://schemas.microsoft.com/office/drawing/2015/10/21/chartex" xmlns:cx3="http://schemas.microsoft.com/office/drawing/2016/5/9/chartex" xmlns:cx4="http://schemas.microsoft.com/office/drawing/2016/5/10/chartex" xmlns:cx5="http://schemas.microsoft.com/office/drawing/2016/5/11/chartex" xmlns:cx6="http://schemas.microsoft.com/office/drawing/2016/5/12/chartex" xmlns:cx7="http://schemas.microsoft.com/office/drawing/2016/5/13/chartex" xmlns:cx8="http://schemas.microsoft.com/office/drawing/2016/5/14/chartex" xmlns:mc="http://schemas.openxmlformats.org/markup-compatibility/2006" xmlns:aink="http://schemas.microsoft.com/office/drawing/2016/ink" xmlns:am3d="http://schemas.microsoft.com/office/drawing/2017/model3d" xmlns:o="urn:schemas-microsoft-com:office:office" xmlns:oel="http://schemas.microsoft.com/office/2019/extlst" xmlns:r="http://schemas.openxmlformats.org/officeDocument/2006/relationships" xmlns:m="http://schemas.openxmlformats.org/officeDocument/2006/math" xmlns:v="urn:schemas-microsoft-com:vml" xmlns:wp14="http://schemas.microsoft.com/office/word/2010/wordprocessingDrawing" xmlns:wp="http://schemas.openxmlformats.org/drawingml/2006/wordprocessingDrawing" xmlns:w10="urn:schemas-microsoft-com:office:word" xmlns:w="http://schemas.openxmlformats.org/wordprocessingml/2006/main" xmlns:w14="http://schemas.microsoft.com/office/word/2010/wordml" xmlns:w15="http://schemas.microsoft.com/office/word/2012/wordml" xmlns:w16cex="http://schemas.microsoft.com/office/word/2018/wordml/cex" xmlns:w16cid="http://schemas.microsoft.com/office/word/2016/wordml/cid" xmlns:w16="http://schemas.microsoft.com/office/word/2018/wordml" xmlns:w16sdtdh="http://schemas.microsoft.com/office/word/2020/wordml/sdtdatahash" xmlns:w16se="http://schemas.microsoft.com/office/word/2015/wordml/symex" xmlns:wpg="http://schemas.microsoft.com/office/word/2010/wordprocessingGroup" xmlns:wpi="http://schemas.microsoft.com/office/word/2010/wordprocessingInk" xmlns:wne="http://schemas.microsoft.com/office/word/2006/wordml" xmlns:wps="http://schemas.microsoft.com/office/word/2010/wordprocessingShape" mc:Ignorable="w14 w15 w16se w16cid w16 w16cex w16sdtdh wp14">
   <w:footnote w:type="separator" w:id="-1">
@@ -5202,16 +6057,6 @@
 </file>
 
 <file path=word/header1.xml><?xml version="1.0" encoding="utf-8"?>
-<w:hdr xmlns:wpc="http://schemas.microsoft.com/office/word/2010/wordprocessingCanvas" xmlns:cx="http://schemas.microsoft.com/office/drawing/2014/chartex" xmlns:cx1="http://schemas.microsoft.com/office/drawing/2015/9/8/chartex" xmlns:cx2="http://schemas.microsoft.com/office/drawing/2015/10/21/chartex" xmlns:cx3="http://schemas.microsoft.com/office/drawing/2016/5/9/chartex" xmlns:cx4="http://schemas.microsoft.com/office/drawing/2016/5/10/chartex" xmlns:cx5="http://schemas.microsoft.com/office/drawing/2016/5/11/chartex" xmlns:cx6="http://schemas.microsoft.com/office/drawing/2016/5/12/chartex" xmlns:cx7="http://schemas.microsoft.com/office/drawing/2016/5/13/chartex" xmlns:cx8="http://schemas.microsoft.com/office/drawing/2016/5/14/chartex" xmlns:mc="http://schemas.openxmlformats.org/markup-compatibility/2006" xmlns:aink="http://schemas.microsoft.com/office/drawing/2016/ink" xmlns:am3d="http://schemas.microsoft.com/office/drawing/2017/model3d" xmlns:o="urn:schemas-microsoft-com:office:office" xmlns:oel="http://schemas.microsoft.com/office/2019/extlst" xmlns:r="http://schemas.openxmlformats.org/officeDocument/2006/relationships" xmlns:m="http://schemas.openxmlformats.org/officeDocument/2006/math" xmlns:v="urn:schemas-microsoft-com:vml" xmlns:wp14="http://schemas.microsoft.com/office/word/2010/wordprocessingDrawing" xmlns:wp="http://schemas.openxmlformats.org/drawingml/2006/wordprocessingDrawing" xmlns:w10="urn:schemas-microsoft-com:office:word" xmlns:w="http://schemas.openxmlformats.org/wordprocessingml/2006/main" xmlns:w14="http://schemas.microsoft.com/office/word/2010/wordml" xmlns:w15="http://schemas.microsoft.com/office/word/2012/wordml" xmlns:w16cex="http://schemas.microsoft.com/office/word/2018/wordml/cex" xmlns:w16cid="http://schemas.microsoft.com/office/word/2016/wordml/cid" xmlns:w16="http://schemas.microsoft.com/office/word/2018/wordml" xmlns:w16sdtdh="http://schemas.microsoft.com/office/word/2020/wordml/sdtdatahash" xmlns:w16se="http://schemas.microsoft.com/office/word/2015/wordml/symex" xmlns:wpg="http://schemas.microsoft.com/office/word/2010/wordprocessingGroup" xmlns:wpi="http://schemas.microsoft.com/office/word/2010/wordprocessingInk" xmlns:wne="http://schemas.microsoft.com/office/word/2006/wordml" xmlns:wps="http://schemas.microsoft.com/office/word/2010/wordprocessingShape" mc:Ignorable="w14 w15 w16se w16cid w16 w16cex w16sdtdh wp14">
-  <w:p>
-    <w:pPr>
-      <w:pStyle w:val="En-tte"/>
-    </w:pPr>
-  </w:p>
-</w:hdr>
-</file>
-
-<file path=word/header2.xml><?xml version="1.0" encoding="utf-8"?>
 <w:hdr xmlns:wpc="http://schemas.microsoft.com/office/word/2010/wordprocessingCanvas" xmlns:cx="http://schemas.microsoft.com/office/drawing/2014/chartex" xmlns:cx1="http://schemas.microsoft.com/office/drawing/2015/9/8/chartex" xmlns:cx2="http://schemas.microsoft.com/office/drawing/2015/10/21/chartex" xmlns:cx3="http://schemas.microsoft.com/office/drawing/2016/5/9/chartex" xmlns:cx4="http://schemas.microsoft.com/office/drawing/2016/5/10/chartex" xmlns:cx5="http://schemas.microsoft.com/office/drawing/2016/5/11/chartex" xmlns:cx6="http://schemas.microsoft.com/office/drawing/2016/5/12/chartex" xmlns:cx7="http://schemas.microsoft.com/office/drawing/2016/5/13/chartex" xmlns:cx8="http://schemas.microsoft.com/office/drawing/2016/5/14/chartex" xmlns:mc="http://schemas.openxmlformats.org/markup-compatibility/2006" xmlns:aink="http://schemas.microsoft.com/office/drawing/2016/ink" xmlns:am3d="http://schemas.microsoft.com/office/drawing/2017/model3d" xmlns:o="urn:schemas-microsoft-com:office:office" xmlns:oel="http://schemas.microsoft.com/office/2019/extlst" xmlns:r="http://schemas.openxmlformats.org/officeDocument/2006/relationships" xmlns:m="http://schemas.openxmlformats.org/officeDocument/2006/math" xmlns:v="urn:schemas-microsoft-com:vml" xmlns:wp14="http://schemas.microsoft.com/office/word/2010/wordprocessingDrawing" xmlns:wp="http://schemas.openxmlformats.org/drawingml/2006/wordprocessingDrawing" xmlns:w10="urn:schemas-microsoft-com:office:word" xmlns:w="http://schemas.openxmlformats.org/wordprocessingml/2006/main" xmlns:w14="http://schemas.microsoft.com/office/word/2010/wordml" xmlns:w15="http://schemas.microsoft.com/office/word/2012/wordml" xmlns:w16cex="http://schemas.microsoft.com/office/word/2018/wordml/cex" xmlns:w16cid="http://schemas.microsoft.com/office/word/2016/wordml/cid" xmlns:w16="http://schemas.microsoft.com/office/word/2018/wordml" xmlns:w16sdtdh="http://schemas.microsoft.com/office/word/2020/wordml/sdtdatahash" xmlns:w16se="http://schemas.microsoft.com/office/word/2015/wordml/symex" xmlns:wpg="http://schemas.microsoft.com/office/word/2010/wordprocessingGroup" xmlns:wpi="http://schemas.microsoft.com/office/word/2010/wordprocessingInk" xmlns:wne="http://schemas.microsoft.com/office/word/2006/wordml" xmlns:wps="http://schemas.microsoft.com/office/word/2010/wordprocessingShape" mc:Ignorable="w14 w15 w16se w16cid w16 w16cex w16sdtdh wp14">
   <w:tbl>
     <w:tblPr>
@@ -5394,16 +6239,6 @@
       </w:tc>
     </w:tr>
   </w:tbl>
-  <w:p>
-    <w:pPr>
-      <w:pStyle w:val="En-tte"/>
-    </w:pPr>
-  </w:p>
-</w:hdr>
-</file>
-
-<file path=word/header3.xml><?xml version="1.0" encoding="utf-8"?>
-<w:hdr xmlns:wpc="http://schemas.microsoft.com/office/word/2010/wordprocessingCanvas" xmlns:cx="http://schemas.microsoft.com/office/drawing/2014/chartex" xmlns:cx1="http://schemas.microsoft.com/office/drawing/2015/9/8/chartex" xmlns:cx2="http://schemas.microsoft.com/office/drawing/2015/10/21/chartex" xmlns:cx3="http://schemas.microsoft.com/office/drawing/2016/5/9/chartex" xmlns:cx4="http://schemas.microsoft.com/office/drawing/2016/5/10/chartex" xmlns:cx5="http://schemas.microsoft.com/office/drawing/2016/5/11/chartex" xmlns:cx6="http://schemas.microsoft.com/office/drawing/2016/5/12/chartex" xmlns:cx7="http://schemas.microsoft.com/office/drawing/2016/5/13/chartex" xmlns:cx8="http://schemas.microsoft.com/office/drawing/2016/5/14/chartex" xmlns:mc="http://schemas.openxmlformats.org/markup-compatibility/2006" xmlns:aink="http://schemas.microsoft.com/office/drawing/2016/ink" xmlns:am3d="http://schemas.microsoft.com/office/drawing/2017/model3d" xmlns:o="urn:schemas-microsoft-com:office:office" xmlns:oel="http://schemas.microsoft.com/office/2019/extlst" xmlns:r="http://schemas.openxmlformats.org/officeDocument/2006/relationships" xmlns:m="http://schemas.openxmlformats.org/officeDocument/2006/math" xmlns:v="urn:schemas-microsoft-com:vml" xmlns:wp14="http://schemas.microsoft.com/office/word/2010/wordprocessingDrawing" xmlns:wp="http://schemas.openxmlformats.org/drawingml/2006/wordprocessingDrawing" xmlns:w10="urn:schemas-microsoft-com:office:word" xmlns:w="http://schemas.openxmlformats.org/wordprocessingml/2006/main" xmlns:w14="http://schemas.microsoft.com/office/word/2010/wordml" xmlns:w15="http://schemas.microsoft.com/office/word/2012/wordml" xmlns:w16cex="http://schemas.microsoft.com/office/word/2018/wordml/cex" xmlns:w16cid="http://schemas.microsoft.com/office/word/2016/wordml/cid" xmlns:w16="http://schemas.microsoft.com/office/word/2018/wordml" xmlns:w16sdtdh="http://schemas.microsoft.com/office/word/2020/wordml/sdtdatahash" xmlns:w16se="http://schemas.microsoft.com/office/word/2015/wordml/symex" xmlns:wpg="http://schemas.microsoft.com/office/word/2010/wordprocessingGroup" xmlns:wpi="http://schemas.microsoft.com/office/word/2010/wordprocessingInk" xmlns:wne="http://schemas.microsoft.com/office/word/2006/wordml" xmlns:wps="http://schemas.microsoft.com/office/word/2010/wordprocessingShape" mc:Ignorable="w14 w15 w16se w16cid w16 w16cex w16sdtdh wp14">
   <w:p>
     <w:pPr>
       <w:pStyle w:val="En-tte"/>
@@ -8169,10 +9004,6 @@
 </file>
 
 <file path=customXml/item1.xml><?xml version="1.0" encoding="utf-8"?>
-<b:Sources xmlns:b="http://schemas.openxmlformats.org/officeDocument/2006/bibliography" xmlns="http://schemas.openxmlformats.org/officeDocument/2006/bibliography" SelectedStyle="\APA.XSL" StyleName="APA"/>
-</file>
-
-<file path=customXml/item2.xml><?xml version="1.0" encoding="utf-8"?>
 <p:properties xmlns:p="http://schemas.microsoft.com/office/2006/metadata/properties" xmlns:xsi="http://www.w3.org/2001/XMLSchema-instance" xmlns:pc="http://schemas.microsoft.com/office/infopath/2007/PartnerControls">
   <documentManagement>
     <IconOverlay xmlns="http://schemas.microsoft.com/sharepoint/v4" xsi:nil="true"/>
@@ -8184,7 +9015,7 @@
 </p:properties>
 </file>
 
-<file path=customXml/item3.xml><?xml version="1.0" encoding="utf-8"?>
+<file path=customXml/item2.xml><?xml version="1.0" encoding="utf-8"?>
 <?mso-contentType ?>
 <FormTemplates xmlns="http://schemas.microsoft.com/sharepoint/v3/contenttype/forms">
   <Display>DocumentLibraryForm</Display>
@@ -8193,7 +9024,7 @@
 </FormTemplates>
 </file>
 
-<file path=customXml/item4.xml><?xml version="1.0" encoding="utf-8"?>
+<file path=customXml/item3.xml><?xml version="1.0" encoding="utf-8"?>
 <ct:contentTypeSchema xmlns:ct="http://schemas.microsoft.com/office/2006/metadata/contentType" xmlns:ma="http://schemas.microsoft.com/office/2006/metadata/properties/metaAttributes" ct:_="" ma:_="" ma:contentTypeName="Document" ma:contentTypeID="0x0101001ABD9BFFC9E543439C53A2705AE306EF" ma:contentTypeVersion="19" ma:contentTypeDescription="Crée un document." ma:contentTypeScope="" ma:versionID="f3418dd4ca302601ba73fa17965a3f21">
   <xsd:schema xmlns:xsd="http://www.w3.org/2001/XMLSchema" xmlns:xs="http://www.w3.org/2001/XMLSchema" xmlns:p="http://schemas.microsoft.com/office/2006/metadata/properties" xmlns:ns2="bf2f2df3-a963-4452-b0e7-67dabc627c35" xmlns:ns3="http://schemas.microsoft.com/sharepoint/v4" xmlns:ns4="f7d9f5a6-831d-4621-8c77-cbcaf993e406" targetNamespace="http://schemas.microsoft.com/office/2006/metadata/properties" ma:root="true" ma:fieldsID="5d82fd028d299635ce1df2d808d1b2ae" ns2:_="" ns3:_="" ns4:_="">
     <xsd:import namespace="bf2f2df3-a963-4452-b0e7-67dabc627c35"/>
@@ -8459,15 +9290,11 @@
 </ct:contentTypeSchema>
 </file>
 
-<file path=customXml/itemProps1.xml><?xml version="1.0" encoding="utf-8"?>
-<ds:datastoreItem xmlns:ds="http://schemas.openxmlformats.org/officeDocument/2006/customXml" ds:itemID="{03638F21-F192-49BD-8DEE-92B5808D0D10}">
-  <ds:schemaRefs>
-    <ds:schemaRef ds:uri="http://schemas.openxmlformats.org/officeDocument/2006/bibliography"/>
-  </ds:schemaRefs>
-</ds:datastoreItem>
+<file path=customXml/item4.xml><?xml version="1.0" encoding="utf-8"?>
+<b:Sources xmlns:b="http://schemas.openxmlformats.org/officeDocument/2006/bibliography" xmlns="http://schemas.openxmlformats.org/officeDocument/2006/bibliography" SelectedStyle="\APA.XSL" StyleName="APA"/>
 </file>
 
-<file path=customXml/itemProps2.xml><?xml version="1.0" encoding="utf-8"?>
+<file path=customXml/itemProps1.xml><?xml version="1.0" encoding="utf-8"?>
 <ds:datastoreItem xmlns:ds="http://schemas.openxmlformats.org/officeDocument/2006/customXml" ds:itemID="{F21D673D-A09F-44FB-8F8F-A7626F04475F}">
   <ds:schemaRefs>
     <ds:schemaRef ds:uri="http://schemas.microsoft.com/office/2006/metadata/properties"/>
@@ -8479,7 +9306,7 @@
 </ds:datastoreItem>
 </file>
 
-<file path=customXml/itemProps3.xml><?xml version="1.0" encoding="utf-8"?>
+<file path=customXml/itemProps2.xml><?xml version="1.0" encoding="utf-8"?>
 <ds:datastoreItem xmlns:ds="http://schemas.openxmlformats.org/officeDocument/2006/customXml" ds:itemID="{5932DE43-DAB7-489F-95BD-5AA27B93621A}">
   <ds:schemaRefs>
     <ds:schemaRef ds:uri="http://schemas.microsoft.com/sharepoint/v3/contenttype/forms"/>
@@ -8487,7 +9314,7 @@
 </ds:datastoreItem>
 </file>
 
-<file path=customXml/itemProps4.xml><?xml version="1.0" encoding="utf-8"?>
+<file path=customXml/itemProps3.xml><?xml version="1.0" encoding="utf-8"?>
 <ds:datastoreItem xmlns:ds="http://schemas.openxmlformats.org/officeDocument/2006/customXml" ds:itemID="{A9C44B8D-2043-49E3-A1A1-D9C08733A3FE}">
   <ds:schemaRefs>
     <ds:schemaRef ds:uri="http://schemas.microsoft.com/office/2006/metadata/contentType"/>
@@ -8505,4 +9332,12 @@
     <ds:schemaRef ds:uri="http://schemas.microsoft.com/internal/obd"/>
   </ds:schemaRefs>
 </ds:datastoreItem>
+</file>
+
+<file path=customXml/itemProps4.xml><?xml version="1.0" encoding="utf-8"?>
+<ds:datastoreItem xmlns:ds="http://schemas.openxmlformats.org/officeDocument/2006/customXml" ds:itemID="{03638F21-F192-49BD-8DEE-92B5808D0D10}">
+  <ds:schemaRefs>
+    <ds:schemaRef ds:uri="http://schemas.openxmlformats.org/officeDocument/2006/bibliography"/>
+  </ds:schemaRefs>
+</ds:datastoreItem>
 </file>
</xml_diff>